<commit_message>
Ist- und Soll-analyse abgeschlossen
</commit_message>
<xml_diff>
--- a/Dokumentation/IPA-Dokumentation.docx
+++ b/Dokumentation/IPA-Dokumentation.docx
@@ -67,37 +67,91 @@
         </w:rPr>
         <w:fldChar w:fldCharType="separate"/>
       </w:r>
-      <w:proofErr w:type="spellStart"/>
       <w:r>
         <w:rPr>
           <w:rStyle w:val="sysDocStatisticslbl"/>
           <w:noProof w:val="0"/>
         </w:rPr>
-        <w:t>autor</w:t>
-      </w:r>
-      <w:proofErr w:type="spellEnd"/>
+        <w:t>autor(en)</w:t>
+      </w:r>
       <w:r>
         <w:rPr>
           <w:rStyle w:val="sysDocStatisticslbl"/>
           <w:noProof w:val="0"/>
-        </w:rPr>
-        <w:t>(</w:t>
-      </w:r>
-      <w:proofErr w:type="spellStart"/>
+          <w:lang w:val="de-CH"/>
+        </w:rPr>
+        <w:fldChar w:fldCharType="end"/>
+      </w:r>
+      <w:r>
+        <w:rPr>
+          <w:noProof w:val="0"/>
+        </w:rPr>
+        <w:tab/>
+        <w:t>:</w:t>
+      </w:r>
+      <w:r>
+        <w:rPr>
+          <w:noProof w:val="0"/>
+        </w:rPr>
+        <w:tab/>
+      </w:r>
+      <w:r>
+        <w:rPr>
+          <w:noProof w:val="0"/>
+          <w:lang w:val="de-CH"/>
+        </w:rPr>
+        <w:fldChar w:fldCharType="begin"/>
+      </w:r>
+      <w:r>
+        <w:rPr>
+          <w:noProof w:val="0"/>
+        </w:rPr>
+        <w:instrText xml:space="preserve"> DOCPROPERTY "Author" </w:instrText>
+      </w:r>
+      <w:r>
+        <w:rPr>
+          <w:noProof w:val="0"/>
+          <w:lang w:val="de-CH"/>
+        </w:rPr>
+        <w:fldChar w:fldCharType="separate"/>
+      </w:r>
+      <w:r>
+        <w:rPr>
+          <w:noProof w:val="0"/>
+        </w:rPr>
+        <w:t>Pascal Honegger</w:t>
+      </w:r>
+      <w:r>
+        <w:rPr>
+          <w:noProof w:val="0"/>
+          <w:lang w:val="de-CH"/>
+        </w:rPr>
+        <w:fldChar w:fldCharType="end"/>
+      </w:r>
+    </w:p>
+    <w:p>
+      <w:pPr>
+        <w:pStyle w:val="sysDocStatistics"/>
+        <w:rPr>
+          <w:noProof w:val="0"/>
+          <w:lang w:val="de-CH"/>
+        </w:rPr>
+      </w:pPr>
       <w:r>
         <w:rPr>
           <w:rStyle w:val="sysDocStatisticslbl"/>
           <w:noProof w:val="0"/>
-        </w:rPr>
-        <w:t>en</w:t>
-      </w:r>
-      <w:proofErr w:type="spellEnd"/>
+          <w:lang w:val="de-CH"/>
+        </w:rPr>
+        <w:fldChar w:fldCharType="begin"/>
+      </w:r>
       <w:r>
         <w:rPr>
           <w:rStyle w:val="sysDocStatisticslbl"/>
           <w:noProof w:val="0"/>
-        </w:rPr>
-        <w:t>)</w:t>
+          <w:lang w:val="de-CH"/>
+        </w:rPr>
+        <w:instrText xml:space="preserve"> DOCPROPERTY "lblVersion" \* Lower </w:instrText>
       </w:r>
       <w:r>
         <w:rPr>
@@ -105,11 +159,28 @@
           <w:noProof w:val="0"/>
           <w:lang w:val="de-CH"/>
         </w:rPr>
+        <w:fldChar w:fldCharType="separate"/>
+      </w:r>
+      <w:r>
+        <w:rPr>
+          <w:rStyle w:val="sysDocStatisticslbl"/>
+          <w:noProof w:val="0"/>
+          <w:lang w:val="de-CH"/>
+        </w:rPr>
+        <w:t>version</w:t>
+      </w:r>
+      <w:r>
+        <w:rPr>
+          <w:rStyle w:val="sysDocStatisticslbl"/>
+          <w:noProof w:val="0"/>
+          <w:lang w:val="de-CH"/>
+        </w:rPr>
         <w:fldChar w:fldCharType="end"/>
       </w:r>
       <w:r>
         <w:rPr>
           <w:noProof w:val="0"/>
+          <w:lang w:val="de-CH"/>
         </w:rPr>
         <w:tab/>
         <w:t>:</w:t>
@@ -117,6 +188,7 @@
       <w:r>
         <w:rPr>
           <w:noProof w:val="0"/>
+          <w:lang w:val="de-CH"/>
         </w:rPr>
         <w:tab/>
       </w:r>
@@ -130,8 +202,9 @@
       <w:r>
         <w:rPr>
           <w:noProof w:val="0"/>
-        </w:rPr>
-        <w:instrText xml:space="preserve"> DOCPROPERTY "Author" </w:instrText>
+          <w:lang w:val="de-CH"/>
+        </w:rPr>
+        <w:instrText xml:space="preserve"> DOCPROPERTY "Version" </w:instrText>
       </w:r>
       <w:r>
         <w:rPr>
@@ -143,8 +216,9 @@
       <w:r>
         <w:rPr>
           <w:noProof w:val="0"/>
-        </w:rPr>
-        <w:t>Pascal Honegger</w:t>
+          <w:lang w:val="de-CH"/>
+        </w:rPr>
+        <w:t>0.1</w:t>
       </w:r>
       <w:r>
         <w:rPr>
@@ -176,7 +250,7 @@
           <w:noProof w:val="0"/>
           <w:lang w:val="de-CH"/>
         </w:rPr>
-        <w:instrText xml:space="preserve"> DOCPROPERTY "lblVersion" \* Lower </w:instrText>
+        <w:instrText xml:space="preserve"> DOCPROPERTY "lblStatus" \* Lower </w:instrText>
       </w:r>
       <w:r>
         <w:rPr>
@@ -186,16 +260,14 @@
         </w:rPr>
         <w:fldChar w:fldCharType="separate"/>
       </w:r>
-      <w:proofErr w:type="spellStart"/>
       <w:r>
         <w:rPr>
           <w:rStyle w:val="sysDocStatisticslbl"/>
           <w:noProof w:val="0"/>
           <w:lang w:val="de-CH"/>
         </w:rPr>
-        <w:t>version</w:t>
-      </w:r>
-      <w:proofErr w:type="spellEnd"/>
+        <w:t>status</w:t>
+      </w:r>
       <w:r>
         <w:rPr>
           <w:rStyle w:val="sysDocStatisticslbl"/>
@@ -231,7 +303,7 @@
           <w:noProof w:val="0"/>
           <w:lang w:val="de-CH"/>
         </w:rPr>
-        <w:instrText xml:space="preserve"> DOCPROPERTY "Version" </w:instrText>
+        <w:instrText xml:space="preserve"> DOCPROPERTY "Status" </w:instrText>
       </w:r>
       <w:r>
         <w:rPr>
@@ -245,7 +317,7 @@
           <w:noProof w:val="0"/>
           <w:lang w:val="de-CH"/>
         </w:rPr>
-        <w:t>0.1</w:t>
+        <w:t>Draft</w:t>
       </w:r>
       <w:r>
         <w:rPr>
@@ -277,7 +349,7 @@
           <w:noProof w:val="0"/>
           <w:lang w:val="de-CH"/>
         </w:rPr>
-        <w:instrText xml:space="preserve"> DOCPROPERTY "lblStatus" \* Lower </w:instrText>
+        <w:instrText xml:space="preserve"> DOCPROPERTY "lblSource" \* Lower </w:instrText>
       </w:r>
       <w:r>
         <w:rPr>
@@ -287,16 +359,14 @@
         </w:rPr>
         <w:fldChar w:fldCharType="separate"/>
       </w:r>
-      <w:proofErr w:type="spellStart"/>
       <w:r>
         <w:rPr>
           <w:rStyle w:val="sysDocStatisticslbl"/>
           <w:noProof w:val="0"/>
           <w:lang w:val="de-CH"/>
         </w:rPr>
-        <w:t>status</w:t>
-      </w:r>
-      <w:proofErr w:type="spellEnd"/>
+        <w:t>quelle</w:t>
+      </w:r>
       <w:r>
         <w:rPr>
           <w:rStyle w:val="sysDocStatisticslbl"/>
@@ -332,7 +402,7 @@
           <w:noProof w:val="0"/>
           <w:lang w:val="de-CH"/>
         </w:rPr>
-        <w:instrText xml:space="preserve"> DOCPROPERTY "Status" </w:instrText>
+        <w:instrText xml:space="preserve"> DOCPROPERTY "CompanyName" </w:instrText>
       </w:r>
       <w:r>
         <w:rPr>
@@ -341,15 +411,13 @@
         </w:rPr>
         <w:fldChar w:fldCharType="separate"/>
       </w:r>
-      <w:proofErr w:type="spellStart"/>
       <w:r>
         <w:rPr>
           <w:noProof w:val="0"/>
           <w:lang w:val="de-CH"/>
         </w:rPr>
-        <w:t>Draft</w:t>
-      </w:r>
-      <w:proofErr w:type="spellEnd"/>
+        <w:t>Atos</w:t>
+      </w:r>
       <w:r>
         <w:rPr>
           <w:noProof w:val="0"/>
@@ -380,7 +448,7 @@
           <w:noProof w:val="0"/>
           <w:lang w:val="de-CH"/>
         </w:rPr>
-        <w:instrText xml:space="preserve"> DOCPROPERTY "lblSource" \* Lower </w:instrText>
+        <w:instrText xml:space="preserve"> DOCPROPERTY "lblDocumentDate" \* Lower </w:instrText>
       </w:r>
       <w:r>
         <w:rPr>
@@ -396,7 +464,7 @@
           <w:noProof w:val="0"/>
           <w:lang w:val="de-CH"/>
         </w:rPr>
-        <w:t>quelle</w:t>
+        <w:t>dokumentendatum</w:t>
       </w:r>
       <w:r>
         <w:rPr>
@@ -421,41 +489,15 @@
         </w:rPr>
         <w:tab/>
       </w:r>
+      <w:bookmarkStart w:id="1" w:name="sys_Date"/>
       <w:r>
         <w:rPr>
           <w:noProof w:val="0"/>
           <w:lang w:val="de-CH"/>
         </w:rPr>
-        <w:fldChar w:fldCharType="begin"/>
-      </w:r>
-      <w:r>
-        <w:rPr>
-          <w:noProof w:val="0"/>
-          <w:lang w:val="de-CH"/>
-        </w:rPr>
-        <w:instrText xml:space="preserve"> DOCPROPERTY "CompanyName" </w:instrText>
-      </w:r>
-      <w:r>
-        <w:rPr>
-          <w:noProof w:val="0"/>
-          <w:lang w:val="de-CH"/>
-        </w:rPr>
-        <w:fldChar w:fldCharType="separate"/>
-      </w:r>
-      <w:r>
-        <w:rPr>
-          <w:noProof w:val="0"/>
-          <w:lang w:val="de-CH"/>
-        </w:rPr>
-        <w:t>Atos</w:t>
-      </w:r>
-      <w:r>
-        <w:rPr>
-          <w:noProof w:val="0"/>
-          <w:lang w:val="de-CH"/>
-        </w:rPr>
-        <w:fldChar w:fldCharType="end"/>
-      </w:r>
+        <w:t>06 März 2018</w:t>
+      </w:r>
+      <w:bookmarkEnd w:id="1"/>
     </w:p>
     <w:p>
       <w:pPr>
@@ -479,7 +521,7 @@
           <w:noProof w:val="0"/>
           <w:lang w:val="de-CH"/>
         </w:rPr>
-        <w:instrText xml:space="preserve"> DOCPROPERTY "lblDocumentDate" \* Lower </w:instrText>
+        <w:instrText xml:space="preserve"> DOCPROPERTY "lblNumberOfPages" \* Lower </w:instrText>
       </w:r>
       <w:r>
         <w:rPr>
@@ -489,109 +531,14 @@
         </w:rPr>
         <w:fldChar w:fldCharType="separate"/>
       </w:r>
-      <w:proofErr w:type="spellStart"/>
       <w:r>
         <w:rPr>
           <w:rStyle w:val="sysDocStatisticslbl"/>
           <w:noProof w:val="0"/>
           <w:lang w:val="de-CH"/>
         </w:rPr>
-        <w:t>dokumentendatum</w:t>
-      </w:r>
-      <w:proofErr w:type="spellEnd"/>
-      <w:r>
-        <w:rPr>
-          <w:rStyle w:val="sysDocStatisticslbl"/>
-          <w:noProof w:val="0"/>
-          <w:lang w:val="de-CH"/>
-        </w:rPr>
-        <w:fldChar w:fldCharType="end"/>
-      </w:r>
-      <w:r>
-        <w:rPr>
-          <w:noProof w:val="0"/>
-          <w:lang w:val="de-CH"/>
-        </w:rPr>
-        <w:tab/>
-        <w:t>:</w:t>
-      </w:r>
-      <w:r>
-        <w:rPr>
-          <w:noProof w:val="0"/>
-          <w:lang w:val="de-CH"/>
-        </w:rPr>
-        <w:tab/>
-      </w:r>
-      <w:bookmarkStart w:id="1" w:name="sys_Date"/>
-      <w:r>
-        <w:rPr>
-          <w:noProof w:val="0"/>
-          <w:lang w:val="de-CH"/>
-        </w:rPr>
-        <w:t>06 März 2018</w:t>
-      </w:r>
-      <w:bookmarkEnd w:id="1"/>
-    </w:p>
-    <w:p>
-      <w:pPr>
-        <w:pStyle w:val="sysDocStatistics"/>
-        <w:rPr>
-          <w:noProof w:val="0"/>
-          <w:lang w:val="de-CH"/>
-        </w:rPr>
-      </w:pPr>
-      <w:r>
-        <w:rPr>
-          <w:rStyle w:val="sysDocStatisticslbl"/>
-          <w:noProof w:val="0"/>
-          <w:lang w:val="de-CH"/>
-        </w:rPr>
-        <w:fldChar w:fldCharType="begin"/>
-      </w:r>
-      <w:r>
-        <w:rPr>
-          <w:rStyle w:val="sysDocStatisticslbl"/>
-          <w:noProof w:val="0"/>
-          <w:lang w:val="de-CH"/>
-        </w:rPr>
-        <w:instrText xml:space="preserve"> DOCPROPERTY "lblNumberOfPages" \* Lower </w:instrText>
-      </w:r>
-      <w:r>
-        <w:rPr>
-          <w:rStyle w:val="sysDocStatisticslbl"/>
-          <w:noProof w:val="0"/>
-          <w:lang w:val="de-CH"/>
-        </w:rPr>
-        <w:fldChar w:fldCharType="separate"/>
-      </w:r>
-      <w:proofErr w:type="spellStart"/>
-      <w:r>
-        <w:rPr>
-          <w:rStyle w:val="sysDocStatisticslbl"/>
-          <w:noProof w:val="0"/>
-          <w:lang w:val="de-CH"/>
-        </w:rPr>
-        <w:t>anzahl</w:t>
-      </w:r>
-      <w:proofErr w:type="spellEnd"/>
-      <w:r>
-        <w:rPr>
-          <w:rStyle w:val="sysDocStatisticslbl"/>
-          <w:noProof w:val="0"/>
-          <w:lang w:val="de-CH"/>
-        </w:rPr>
-        <w:t xml:space="preserve"> der </w:t>
-      </w:r>
-      <w:proofErr w:type="spellStart"/>
-      <w:r>
-        <w:rPr>
-          <w:rStyle w:val="sysDocStatisticslbl"/>
-          <w:noProof w:val="0"/>
-          <w:lang w:val="de-CH"/>
-        </w:rPr>
-        <w:t>seiten</w:t>
-      </w:r>
-      <w:proofErr w:type="spellEnd"/>
+        <w:t>anzahl der seiten</w:t>
+      </w:r>
       <w:r>
         <w:rPr>
           <w:rStyle w:val="sysDocStatisticslbl"/>
@@ -5085,157 +5032,73 @@
         <w:rPr>
           <w:lang w:val="de-CH"/>
         </w:rPr>
-        <w:t xml:space="preserve">Ziel dieser IPA Arbeit ist die Erstellung einer </w:t>
-      </w:r>
-      <w:proofErr w:type="spellStart"/>
-      <w:r>
-        <w:rPr>
-          <w:lang w:val="de-CH"/>
-        </w:rPr>
-        <w:t>responsive</w:t>
-      </w:r>
-      <w:proofErr w:type="spellEnd"/>
-      <w:r>
-        <w:rPr>
-          <w:lang w:val="de-CH"/>
-        </w:rPr>
-        <w:t xml:space="preserve"> Web Applikation mit welcher die Benutzer der Rolle Organisator ihre Eventserien planen und publizieren können. Dabei können sie die Metadaten (Titel, Beschreibung, Ort, Einzeltermine, Kosten, Antwortmöglichkeiten für die Teilnehmer) erfassen, die Notifikationen an die potentiellen Teilnehmer festlegen und die Antworten und Kosten der Teilnehmer verwalten. Termine eines Events können vom Organisator abgesagt, verschoben oder neu erstellt werden.</w:t>
-      </w:r>
-    </w:p>
-    <w:p>
-      <w:pPr>
-        <w:rPr>
-          <w:lang w:val="de-CH"/>
-        </w:rPr>
-      </w:pPr>
-      <w:r>
-        <w:rPr>
-          <w:lang w:val="de-CH"/>
-        </w:rPr>
-        <w:t xml:space="preserve">Benutzer mit der Rolle Teilnehmer können sich für eine Eventserie registrieren und zu jedem Termin ihre Teilnahme planen. Über eine Kommentarfunktion können die Teilnehmer zusätzliche Informationen zu ihrer Teilnahme bereitstellen. Sie können die Notifikationen der Organisatoren nutzen, um sich an einen bevorstehenden Termin erinnern zu lassen und sich eine Zusammenfassung (Metadaten + Teilnehmer) </w:t>
-      </w:r>
-      <w:proofErr w:type="gramStart"/>
-      <w:r>
-        <w:rPr>
-          <w:lang w:val="de-CH"/>
-        </w:rPr>
-        <w:t>des bevorstehendes Termins</w:t>
-      </w:r>
-      <w:proofErr w:type="gramEnd"/>
-      <w:r>
-        <w:rPr>
-          <w:lang w:val="de-CH"/>
-        </w:rPr>
-        <w:t xml:space="preserve"> zusenden zu lassen. Die Notifikationen werden per Mail versendet und sollen einen temporär gültigen Zugangslink (inkl. Authentisierung) zur Web Applikation enthalten. </w:t>
-      </w:r>
-    </w:p>
-    <w:p>
-      <w:pPr>
-        <w:rPr>
-          <w:lang w:val="de-CH"/>
-        </w:rPr>
-      </w:pPr>
-      <w:r>
-        <w:rPr>
-          <w:lang w:val="de-CH"/>
-        </w:rPr>
-        <w:t xml:space="preserve">Für Benutzer ist ein </w:t>
-      </w:r>
-      <w:proofErr w:type="spellStart"/>
-      <w:r>
-        <w:rPr>
-          <w:lang w:val="de-CH"/>
-        </w:rPr>
-        <w:t>Self</w:t>
-      </w:r>
-      <w:proofErr w:type="spellEnd"/>
-      <w:r>
-        <w:rPr>
-          <w:lang w:val="de-CH"/>
-        </w:rPr>
-        <w:t>-Service zum Anlegen, Löschen und Passwort zurücksetzen erforderlich.</w:t>
-      </w:r>
-    </w:p>
-    <w:p>
-      <w:pPr>
-        <w:rPr>
-          <w:lang w:val="de-CH"/>
-        </w:rPr>
-      </w:pPr>
-    </w:p>
-    <w:p>
-      <w:pPr>
-        <w:rPr>
-          <w:lang w:val="de-CH"/>
-        </w:rPr>
-      </w:pPr>
-      <w:r>
-        <w:rPr>
-          <w:lang w:val="de-CH"/>
-        </w:rPr>
-        <w:t xml:space="preserve">In den Vorarbeiten werden zusammen mit dem Auftragsgeber GUI </w:t>
-      </w:r>
-      <w:proofErr w:type="spellStart"/>
-      <w:r>
-        <w:rPr>
-          <w:lang w:val="de-CH"/>
-        </w:rPr>
-        <w:t>Mockups</w:t>
-      </w:r>
-      <w:proofErr w:type="spellEnd"/>
-      <w:r>
-        <w:rPr>
-          <w:lang w:val="de-CH"/>
-        </w:rPr>
-        <w:t xml:space="preserve"> erstellt. Der Auftraggeber soll sich dabei auf die Anforderungen konzentrieren, während es die Aufgabe des Kandidaten sein soll, diese Anforderungen benutzerfreundlich umzusetzen. Die </w:t>
-      </w:r>
-      <w:proofErr w:type="spellStart"/>
-      <w:r>
-        <w:rPr>
-          <w:lang w:val="de-CH"/>
-        </w:rPr>
-        <w:t>Mockups</w:t>
-      </w:r>
-      <w:proofErr w:type="spellEnd"/>
-      <w:r>
-        <w:rPr>
-          <w:lang w:val="de-CH"/>
-        </w:rPr>
-        <w:t xml:space="preserve"> sind nicht fix und können während der Arbeit durch den Kandidaten verbessert werden.</w:t>
-      </w:r>
-    </w:p>
-    <w:p>
-      <w:pPr>
-        <w:rPr>
-          <w:lang w:val="de-CH"/>
-        </w:rPr>
-      </w:pPr>
-    </w:p>
-    <w:p>
-      <w:pPr>
-        <w:rPr>
-          <w:lang w:val="de-CH"/>
-        </w:rPr>
-      </w:pPr>
-      <w:r>
-        <w:rPr>
-          <w:lang w:val="de-CH"/>
-        </w:rPr>
-        <w:t xml:space="preserve">Folgende Features sind optional und werden in einem späteren Release nachgeliefert (grau hinterlegt in den </w:t>
-      </w:r>
-      <w:proofErr w:type="spellStart"/>
-      <w:r>
-        <w:rPr>
-          <w:lang w:val="de-CH"/>
-        </w:rPr>
-        <w:t>Mockups</w:t>
-      </w:r>
-      <w:proofErr w:type="spellEnd"/>
-      <w:r>
-        <w:rPr>
-          <w:lang w:val="de-CH"/>
-        </w:rPr>
-        <w:t>):</w:t>
+        <w:t>Ziel dieser IPA Arbeit ist die Erstellung einer responsive Web Applikation mit welcher die Benutzer der Rolle Organisator ihre Eventserien planen und publizieren können. Dabei können sie die Metadaten (Titel, Beschreibung, Ort, Einzeltermine, Kosten, Antwortmöglichkeiten für die Teilnehmer) erfassen, die Notifikationen an die potentiellen Teilnehmer festlegen und die Antworten und Kosten der Teilnehmer verwalten. Termine eines Events können vom Organisator abgesagt, verschoben oder neu erstellt werden.</w:t>
+      </w:r>
+    </w:p>
+    <w:p>
+      <w:pPr>
+        <w:rPr>
+          <w:lang w:val="de-CH"/>
+        </w:rPr>
+      </w:pPr>
+      <w:r>
+        <w:rPr>
+          <w:lang w:val="de-CH"/>
+        </w:rPr>
+        <w:t xml:space="preserve">Benutzer mit der Rolle Teilnehmer können sich für eine Eventserie registrieren und zu jedem Termin ihre Teilnahme planen. Über eine Kommentarfunktion können die Teilnehmer zusätzliche Informationen zu ihrer Teilnahme bereitstellen. Sie können die Notifikationen der Organisatoren nutzen, um sich an einen bevorstehenden Termin erinnern zu lassen und sich eine Zusammenfassung (Metadaten + Teilnehmer) des bevorstehendes Termins zusenden zu lassen. Die Notifikationen werden per Mail versendet und sollen einen temporär gültigen Zugangslink (inkl. Authentisierung) zur Web Applikation enthalten. </w:t>
+      </w:r>
+    </w:p>
+    <w:p>
+      <w:pPr>
+        <w:rPr>
+          <w:lang w:val="de-CH"/>
+        </w:rPr>
+      </w:pPr>
+      <w:r>
+        <w:rPr>
+          <w:lang w:val="de-CH"/>
+        </w:rPr>
+        <w:t>Für Benutzer ist ein Self-Service zum Anlegen, Löschen und Passwort zurücksetzen erforderlich.</w:t>
+      </w:r>
+    </w:p>
+    <w:p>
+      <w:pPr>
+        <w:rPr>
+          <w:lang w:val="de-CH"/>
+        </w:rPr>
+      </w:pPr>
+    </w:p>
+    <w:p>
+      <w:pPr>
+        <w:rPr>
+          <w:lang w:val="de-CH"/>
+        </w:rPr>
+      </w:pPr>
+      <w:r>
+        <w:rPr>
+          <w:lang w:val="de-CH"/>
+        </w:rPr>
+        <w:t>In den Vorarbeiten werden zusammen mit dem Auftragsgeber GUI Mockups erstellt. Der Auftraggeber soll sich dabei auf die Anforderungen konzentrieren, während es die Aufgabe des Kandidaten sein soll, diese Anforderungen benutzerfreundlich umzusetzen. Die Mockups sind nicht fix und können während der Arbeit durch den Kandidaten verbessert werden.</w:t>
+      </w:r>
+    </w:p>
+    <w:p>
+      <w:pPr>
+        <w:rPr>
+          <w:lang w:val="de-CH"/>
+        </w:rPr>
+      </w:pPr>
+    </w:p>
+    <w:p>
+      <w:pPr>
+        <w:rPr>
+          <w:lang w:val="de-CH"/>
+        </w:rPr>
+      </w:pPr>
+      <w:r>
+        <w:rPr>
+          <w:lang w:val="de-CH"/>
+        </w:rPr>
+        <w:t>Folgende Features sind optional und werden in einem späteren Release nachgeliefert (grau hinterlegt in den Mockups):</w:t>
       </w:r>
     </w:p>
     <w:p>
@@ -5316,37 +5179,8 @@
           <w:numId w:val="14"/>
         </w:numPr>
       </w:pPr>
-      <w:proofErr w:type="spellStart"/>
-      <w:r>
-        <w:t>Exceptions</w:t>
-      </w:r>
-      <w:proofErr w:type="spellEnd"/>
-      <w:r>
-        <w:t xml:space="preserve"> müssen mit den "</w:t>
-      </w:r>
-      <w:proofErr w:type="spellStart"/>
-      <w:r>
-        <w:t>Inner</w:t>
-      </w:r>
-      <w:proofErr w:type="spellEnd"/>
-      <w:r>
-        <w:t xml:space="preserve"> </w:t>
-      </w:r>
-      <w:proofErr w:type="spellStart"/>
-      <w:r>
-        <w:t>Exceptions</w:t>
-      </w:r>
-      <w:proofErr w:type="spellEnd"/>
-      <w:r>
-        <w:t xml:space="preserve">" und allen </w:t>
-      </w:r>
-      <w:proofErr w:type="spellStart"/>
-      <w:r>
-        <w:t>Callstacks</w:t>
-      </w:r>
-      <w:proofErr w:type="spellEnd"/>
-      <w:r>
-        <w:t xml:space="preserve"> geloggt werden</w:t>
+      <w:r>
+        <w:t>Exceptions müssen mit den "Inner Exceptions" und allen Callstacks geloggt werden</w:t>
       </w:r>
     </w:p>
     <w:p>
@@ -5392,16 +5226,8 @@
         <w:rPr>
           <w:lang w:val="de-CH"/>
         </w:rPr>
-        <w:t xml:space="preserve">Ereignisprotokoll / </w:t>
-      </w:r>
-      <w:proofErr w:type="spellStart"/>
-      <w:r>
-        <w:rPr>
-          <w:lang w:val="de-CH"/>
-        </w:rPr>
-        <w:t>Logging</w:t>
-      </w:r>
-      <w:proofErr w:type="spellEnd"/>
+        <w:t>Ereignisprotokoll / Logging</w:t>
+      </w:r>
     </w:p>
     <w:p>
       <w:pPr>
@@ -5412,15 +5238,7 @@
         </w:numPr>
       </w:pPr>
       <w:r>
-        <w:t xml:space="preserve">Wichtige Ereignisse sollen in eine eigene Textdatei geschrieben werden und mindestens 6 </w:t>
-      </w:r>
-      <w:proofErr w:type="spellStart"/>
-      <w:r>
-        <w:t>Montate</w:t>
-      </w:r>
-      <w:proofErr w:type="spellEnd"/>
-      <w:r>
-        <w:t xml:space="preserve"> erhalten bleiben (Audit-Log). Diese sind:</w:t>
+        <w:t>Wichtige Ereignisse sollen in eine eigene Textdatei geschrieben werden und mindestens 6 Montate erhalten bleiben (Audit-Log). Diese sind:</w:t>
       </w:r>
     </w:p>
     <w:p>
@@ -5493,29 +5311,8 @@
         </w:numPr>
       </w:pPr>
       <w:r>
-        <w:t xml:space="preserve">sollten für die Auswertung möglichst maschinenlesbar sein (z.B. per </w:t>
-      </w:r>
-      <w:proofErr w:type="spellStart"/>
-      <w:r>
-        <w:t>logstash</w:t>
-      </w:r>
-      <w:proofErr w:type="spellEnd"/>
-      <w:r>
-        <w:t xml:space="preserve">). Mögliche Formate: JSON, XML oder Text per </w:t>
-      </w:r>
-      <w:proofErr w:type="spellStart"/>
-      <w:r>
-        <w:t>Regex</w:t>
-      </w:r>
-      <w:proofErr w:type="spellEnd"/>
-      <w:r>
-        <w:t xml:space="preserve"> </w:t>
-      </w:r>
-      <w:proofErr w:type="spellStart"/>
-      <w:r>
-        <w:t>parsbar</w:t>
-      </w:r>
-      <w:proofErr w:type="spellEnd"/>
+        <w:t>sollten für die Auswertung möglichst maschinenlesbar sein (z.B. per logstash). Mögliche Formate: JSON, XML oder Text per Regex parsbar</w:t>
+      </w:r>
     </w:p>
     <w:p>
       <w:pPr>
@@ -5526,15 +5323,7 @@
         </w:numPr>
       </w:pPr>
       <w:r>
-        <w:t xml:space="preserve">Wichtige Eigenschaften sollten zur besseren Auswertung als "Log </w:t>
-      </w:r>
-      <w:proofErr w:type="spellStart"/>
-      <w:r>
-        <w:t>Context</w:t>
-      </w:r>
-      <w:proofErr w:type="spellEnd"/>
-      <w:r>
-        <w:t xml:space="preserve"> Properties" geloggt werden, z.B. Benutzername, Client Hostname, Dauer einer Anfrage</w:t>
+        <w:t>Wichtige Eigenschaften sollten zur besseren Auswertung als "Log Context Properties" geloggt werden, z.B. Benutzername, Client Hostname, Dauer einer Anfrage</w:t>
       </w:r>
     </w:p>
     <w:p>
@@ -5546,23 +5335,7 @@
         </w:numPr>
       </w:pPr>
       <w:r>
-        <w:t xml:space="preserve">Folgende Eigenschaften müssen in der Logdatei vorhanden sein: Zeit des Ereignisses, </w:t>
-      </w:r>
-      <w:proofErr w:type="spellStart"/>
-      <w:r>
-        <w:t>Severity</w:t>
-      </w:r>
-      <w:proofErr w:type="spellEnd"/>
-      <w:r>
-        <w:t xml:space="preserve"> (TRACE ... FATAL), Namespace mit Klasse, Methodenname, Threadname, Meldungstext und </w:t>
-      </w:r>
-      <w:proofErr w:type="spellStart"/>
-      <w:r>
-        <w:t>evt</w:t>
-      </w:r>
-      <w:proofErr w:type="spellEnd"/>
-      <w:r>
-        <w:t>. Kontextvariablen</w:t>
+        <w:t>Folgende Eigenschaften müssen in der Logdatei vorhanden sein: Zeit des Ereignisses, Severity (TRACE ... FATAL), Namespace mit Klasse, Methodenname, Threadname, Meldungstext und evt. Kontextvariablen</w:t>
       </w:r>
     </w:p>
     <w:p>
@@ -5648,15 +5421,7 @@
         </w:numPr>
       </w:pPr>
       <w:r>
-        <w:t xml:space="preserve">Code abgelegt in GIT Projekt (z.B. privates </w:t>
-      </w:r>
-      <w:proofErr w:type="spellStart"/>
-      <w:r>
-        <w:t>GitHub</w:t>
-      </w:r>
-      <w:proofErr w:type="spellEnd"/>
-      <w:r>
-        <w:t xml:space="preserve"> Projekt)</w:t>
+        <w:t>Code abgelegt in GIT Projekt (z.B. privates GitHub Projekt)</w:t>
       </w:r>
     </w:p>
     <w:p>
@@ -5668,15 +5433,7 @@
         </w:numPr>
       </w:pPr>
       <w:r>
-        <w:t xml:space="preserve">funktionsfähiges </w:t>
-      </w:r>
-      <w:proofErr w:type="spellStart"/>
-      <w:r>
-        <w:t>Kompilat</w:t>
-      </w:r>
-      <w:proofErr w:type="spellEnd"/>
-      <w:r>
-        <w:t xml:space="preserve"> in GIT abgelegt</w:t>
+        <w:t>funktionsfähiges Kompilat in GIT abgelegt</w:t>
       </w:r>
     </w:p>
     <w:p>
@@ -5688,21 +5445,8 @@
         </w:numPr>
       </w:pPr>
       <w:r>
-        <w:t xml:space="preserve">Applikation in </w:t>
-      </w:r>
-      <w:proofErr w:type="spellStart"/>
-      <w:r>
-        <w:t>Azure</w:t>
-      </w:r>
-      <w:proofErr w:type="spellEnd"/>
-      <w:r>
-        <w:t xml:space="preserve"> </w:t>
-      </w:r>
-      <w:proofErr w:type="spellStart"/>
-      <w:r>
-        <w:t>deployed</w:t>
-      </w:r>
-      <w:proofErr w:type="spellEnd"/>
+        <w:t>Applikation in Azure deployed</w:t>
+      </w:r>
     </w:p>
     <w:p>
       <w:pPr>
@@ -5713,23 +5457,7 @@
         </w:numPr>
       </w:pPr>
       <w:r>
-        <w:t xml:space="preserve">Einfaches </w:t>
-      </w:r>
-      <w:proofErr w:type="spellStart"/>
-      <w:r>
-        <w:t>Deployment</w:t>
-      </w:r>
-      <w:proofErr w:type="spellEnd"/>
-      <w:r>
-        <w:t xml:space="preserve"> von Updates in die </w:t>
-      </w:r>
-      <w:proofErr w:type="spellStart"/>
-      <w:r>
-        <w:t>Azure</w:t>
-      </w:r>
-      <w:proofErr w:type="spellEnd"/>
-      <w:r>
-        <w:t xml:space="preserve"> Cloud</w:t>
+        <w:t>Einfaches Deployment von Updates in die Azure Cloud</w:t>
       </w:r>
     </w:p>
     <w:p>
@@ -5774,33 +5502,11 @@
           <w:lang w:val="de-CH"/>
         </w:rPr>
       </w:pPr>
-      <w:proofErr w:type="spellStart"/>
-      <w:r>
-        <w:rPr>
-          <w:lang w:val="de-CH"/>
-        </w:rPr>
-        <w:t>Betriebsystem</w:t>
-      </w:r>
-      <w:proofErr w:type="spellEnd"/>
-      <w:r>
-        <w:rPr>
-          <w:lang w:val="de-CH"/>
-        </w:rPr>
-        <w:t xml:space="preserve">: </w:t>
-      </w:r>
-      <w:proofErr w:type="spellStart"/>
-      <w:r>
-        <w:rPr>
-          <w:lang w:val="de-CH"/>
-        </w:rPr>
-        <w:t>Azure</w:t>
-      </w:r>
-      <w:proofErr w:type="spellEnd"/>
-      <w:r>
-        <w:rPr>
-          <w:lang w:val="de-CH"/>
-        </w:rPr>
-        <w:t xml:space="preserve"> Windows Web-App (lokal Windows)</w:t>
+      <w:r>
+        <w:rPr>
+          <w:lang w:val="de-CH"/>
+        </w:rPr>
+        <w:t>Betriebsystem: Azure Windows Web-App (lokal Windows)</w:t>
       </w:r>
     </w:p>
     <w:p>
@@ -5913,11 +5619,9 @@
           <w:numId w:val="15"/>
         </w:numPr>
       </w:pPr>
-      <w:proofErr w:type="spellStart"/>
       <w:r>
         <w:t>Resharper</w:t>
       </w:r>
-      <w:proofErr w:type="spellEnd"/>
     </w:p>
     <w:p>
       <w:pPr>
@@ -5928,13 +5632,8 @@
         </w:numPr>
       </w:pPr>
       <w:r>
-        <w:t xml:space="preserve">DI mit </w:t>
-      </w:r>
-      <w:proofErr w:type="spellStart"/>
-      <w:r>
-        <w:t>Autofac</w:t>
-      </w:r>
-      <w:proofErr w:type="spellEnd"/>
+        <w:t>DI mit Autofac</w:t>
+      </w:r>
     </w:p>
     <w:p>
       <w:pPr>
@@ -5984,11 +5683,9 @@
           <w:numId w:val="14"/>
         </w:numPr>
       </w:pPr>
-      <w:proofErr w:type="spellStart"/>
       <w:r>
         <w:t>Typescript</w:t>
       </w:r>
-      <w:proofErr w:type="spellEnd"/>
     </w:p>
     <w:p>
       <w:pPr>
@@ -5998,11 +5695,9 @@
           <w:numId w:val="14"/>
         </w:numPr>
       </w:pPr>
-      <w:proofErr w:type="spellStart"/>
       <w:r>
         <w:t>Webpack</w:t>
       </w:r>
-      <w:proofErr w:type="spellEnd"/>
     </w:p>
     <w:p>
       <w:pPr>
@@ -6880,122 +6575,287 @@
           <w:lang w:val="de-CH"/>
         </w:rPr>
       </w:pPr>
-      <w:bookmarkStart w:id="34" w:name="_GoBack"/>
+      <w:r>
+        <w:rPr>
+          <w:lang w:val="de-CH"/>
+        </w:rPr>
+        <w:t>Ich verwende die Projektmanagementmethode IPERKA (</w:t>
+      </w:r>
+      <w:r>
+        <w:rPr>
+          <w:b/>
+          <w:lang w:val="de-CH"/>
+        </w:rPr>
+        <w:t>I</w:t>
+      </w:r>
+      <w:r>
+        <w:rPr>
+          <w:lang w:val="de-CH"/>
+        </w:rPr>
+        <w:t xml:space="preserve">nformieren, </w:t>
+      </w:r>
+      <w:r>
+        <w:rPr>
+          <w:b/>
+          <w:lang w:val="de-CH"/>
+        </w:rPr>
+        <w:t>P</w:t>
+      </w:r>
+      <w:r>
+        <w:rPr>
+          <w:lang w:val="de-CH"/>
+        </w:rPr>
+        <w:t xml:space="preserve">lanen, </w:t>
+      </w:r>
+      <w:r>
+        <w:rPr>
+          <w:b/>
+          <w:lang w:val="de-CH"/>
+        </w:rPr>
+        <w:t>E</w:t>
+      </w:r>
+      <w:r>
+        <w:rPr>
+          <w:lang w:val="de-CH"/>
+        </w:rPr>
+        <w:t xml:space="preserve">ntscheiden, </w:t>
+      </w:r>
+      <w:r>
+        <w:rPr>
+          <w:b/>
+          <w:lang w:val="de-CH"/>
+        </w:rPr>
+        <w:t>R</w:t>
+      </w:r>
+      <w:r>
+        <w:rPr>
+          <w:lang w:val="de-CH"/>
+        </w:rPr>
+        <w:t xml:space="preserve">ealisieren, </w:t>
+      </w:r>
+      <w:r>
+        <w:rPr>
+          <w:b/>
+          <w:lang w:val="de-CH"/>
+        </w:rPr>
+        <w:t>K</w:t>
+      </w:r>
+      <w:r>
+        <w:rPr>
+          <w:lang w:val="de-CH"/>
+        </w:rPr>
+        <w:t xml:space="preserve">ontrollieren, </w:t>
+      </w:r>
+      <w:r>
+        <w:rPr>
+          <w:b/>
+          <w:lang w:val="de-CH"/>
+        </w:rPr>
+        <w:t>A</w:t>
+      </w:r>
+      <w:r>
+        <w:rPr>
+          <w:lang w:val="de-CH"/>
+        </w:rPr>
+        <w:t>uswerten). Diese Wasserfallmethode hat den Vorteil, dass die Struktur gut mit den Vorgaben der IPA übereinstimmen. Ausserdem habe ich sowohl im Betrieb wie in der Schule Erfahrungen mit IPERKA sammeln können.</w:t>
+      </w:r>
+    </w:p>
+    <w:p>
+      <w:pPr>
+        <w:rPr>
+          <w:lang w:val="de-CH"/>
+        </w:rPr>
+      </w:pPr>
+      <w:r>
+        <w:rPr>
+          <w:lang w:val="de-CH"/>
+        </w:rPr>
+        <w:t xml:space="preserve">Als Alternative wurde die agile Projektmanagementmethode Scrum verworfen, da Nutzen und Aufwand nicht im Verhältnis stehen. </w:t>
+      </w:r>
+      <w:r>
+        <w:rPr>
+          <w:lang w:val="de-CH"/>
+        </w:rPr>
+        <w:t xml:space="preserve">Zwei grosse </w:t>
+      </w:r>
+      <w:r>
+        <w:rPr>
+          <w:lang w:val="de-CH"/>
+        </w:rPr>
+        <w:t>Vorteil</w:t>
+      </w:r>
+      <w:r>
+        <w:rPr>
+          <w:lang w:val="de-CH"/>
+        </w:rPr>
+        <w:t>e</w:t>
+      </w:r>
+      <w:r>
+        <w:rPr>
+          <w:lang w:val="de-CH"/>
+        </w:rPr>
+        <w:t xml:space="preserve"> </w:t>
+      </w:r>
+      <w:r>
+        <w:rPr>
+          <w:lang w:val="de-CH"/>
+        </w:rPr>
+        <w:t>von</w:t>
+      </w:r>
+      <w:r>
+        <w:rPr>
+          <w:lang w:val="de-CH"/>
+        </w:rPr>
+        <w:t xml:space="preserve"> Scrum </w:t>
+      </w:r>
+      <w:r>
+        <w:rPr>
+          <w:lang w:val="de-CH"/>
+        </w:rPr>
+        <w:t xml:space="preserve">sind </w:t>
+      </w:r>
+      <w:r>
+        <w:rPr>
+          <w:lang w:val="de-CH"/>
+        </w:rPr>
+        <w:t>das iterative Anpassen der Anforderungen</w:t>
+      </w:r>
+      <w:r>
+        <w:rPr>
+          <w:lang w:val="de-CH"/>
+        </w:rPr>
+        <w:t xml:space="preserve"> und </w:t>
+      </w:r>
+      <w:r>
+        <w:rPr>
+          <w:lang w:val="de-CH"/>
+        </w:rPr>
+        <w:t>die transparent</w:t>
+      </w:r>
+      <w:r>
+        <w:rPr>
+          <w:lang w:val="de-CH"/>
+        </w:rPr>
+        <w:t>e</w:t>
+      </w:r>
+      <w:r>
+        <w:rPr>
+          <w:lang w:val="de-CH"/>
+        </w:rPr>
+        <w:t xml:space="preserve"> </w:t>
+      </w:r>
+      <w:r>
+        <w:rPr>
+          <w:lang w:val="de-CH"/>
+        </w:rPr>
+        <w:t xml:space="preserve">Kommunikation </w:t>
+      </w:r>
+      <w:r>
+        <w:rPr>
+          <w:lang w:val="de-CH"/>
+        </w:rPr>
+        <w:t>im Entwicklerteam</w:t>
+      </w:r>
+      <w:r>
+        <w:rPr>
+          <w:lang w:val="de-CH"/>
+        </w:rPr>
+        <w:t>. Da dieses Projekt von mir alleine umgesetzt wird und die Anforderungen klar spezifiziert sind</w:t>
+      </w:r>
+      <w:r>
+        <w:rPr>
+          <w:lang w:val="de-CH"/>
+        </w:rPr>
+        <w:t xml:space="preserve">, haben diese Vorteile </w:t>
+      </w:r>
+      <w:r>
+        <w:rPr>
+          <w:lang w:val="de-CH"/>
+        </w:rPr>
+        <w:t xml:space="preserve">hier </w:t>
+      </w:r>
+      <w:r>
+        <w:rPr>
+          <w:lang w:val="de-CH"/>
+        </w:rPr>
+        <w:t xml:space="preserve">keine Anwendung. Deshalb </w:t>
+      </w:r>
+      <w:r>
+        <w:rPr>
+          <w:lang w:val="de-CH"/>
+        </w:rPr>
+        <w:t>wäre der Mehraufwand der formalen Scrum-Meetings zu gross.</w:t>
+      </w:r>
+    </w:p>
+    <w:p>
+      <w:pPr>
+        <w:pStyle w:val="berschrift2"/>
+        <w:rPr>
+          <w:lang w:val="de-CH"/>
+        </w:rPr>
+      </w:pPr>
+      <w:bookmarkStart w:id="34" w:name="_Toc508050413"/>
+      <w:r>
+        <w:rPr>
+          <w:lang w:val="de-CH"/>
+        </w:rPr>
+        <w:t>Backup-Konzept</w:t>
+      </w:r>
       <w:bookmarkEnd w:id="34"/>
-      <w:r>
-        <w:rPr>
-          <w:lang w:val="de-CH"/>
-        </w:rPr>
-        <w:t>Ich verwende die Projektmanagementmethode IPERKA (</w:t>
-      </w:r>
-      <w:r>
-        <w:rPr>
-          <w:b/>
-          <w:lang w:val="de-CH"/>
-        </w:rPr>
-        <w:t>I</w:t>
-      </w:r>
-      <w:r>
-        <w:rPr>
-          <w:lang w:val="de-CH"/>
-        </w:rPr>
-        <w:t xml:space="preserve">nformieren, </w:t>
-      </w:r>
-      <w:r>
-        <w:rPr>
-          <w:b/>
-          <w:lang w:val="de-CH"/>
-        </w:rPr>
-        <w:t>P</w:t>
-      </w:r>
-      <w:r>
-        <w:rPr>
-          <w:lang w:val="de-CH"/>
-        </w:rPr>
-        <w:t xml:space="preserve">lanen, </w:t>
-      </w:r>
-      <w:r>
-        <w:rPr>
-          <w:b/>
-          <w:lang w:val="de-CH"/>
-        </w:rPr>
-        <w:t>E</w:t>
-      </w:r>
-      <w:r>
-        <w:rPr>
-          <w:lang w:val="de-CH"/>
-        </w:rPr>
-        <w:t xml:space="preserve">ntscheiden, </w:t>
-      </w:r>
-      <w:r>
-        <w:rPr>
-          <w:b/>
-          <w:lang w:val="de-CH"/>
-        </w:rPr>
-        <w:t>R</w:t>
-      </w:r>
-      <w:r>
-        <w:rPr>
-          <w:lang w:val="de-CH"/>
-        </w:rPr>
-        <w:t xml:space="preserve">ealisieren, </w:t>
-      </w:r>
-      <w:r>
-        <w:rPr>
-          <w:b/>
-          <w:lang w:val="de-CH"/>
-        </w:rPr>
-        <w:t>K</w:t>
-      </w:r>
-      <w:r>
-        <w:rPr>
-          <w:lang w:val="de-CH"/>
-        </w:rPr>
-        <w:t xml:space="preserve">ontrollieren, </w:t>
-      </w:r>
-      <w:r>
-        <w:rPr>
-          <w:b/>
-          <w:lang w:val="de-CH"/>
-        </w:rPr>
-        <w:t>A</w:t>
-      </w:r>
-      <w:r>
-        <w:rPr>
-          <w:lang w:val="de-CH"/>
-        </w:rPr>
-        <w:t>uswerten). Diese Wasserfallmethode hat den Vorteil, dass die Struktur gut mit den Vorgaben der IPA übereinstimmen. Ausserdem habe ich sowohl im Betrieb wie in der Schule Erfahrungen mit IPERKA sammeln können.</w:t>
-      </w:r>
-    </w:p>
-    <w:p>
-      <w:pPr>
-        <w:rPr>
-          <w:lang w:val="de-CH"/>
-        </w:rPr>
-      </w:pPr>
-      <w:r>
-        <w:rPr>
-          <w:lang w:val="de-CH"/>
-        </w:rPr>
-        <w:t xml:space="preserve">Als Alternative wurde die agile Projektmanagementmethode Scrum verworfen, da Nutzen und Aufwand nicht im Verhältnis stehen. </w:t>
-      </w:r>
-      <w:r>
-        <w:rPr>
-          <w:lang w:val="de-CH"/>
-        </w:rPr>
-        <w:t xml:space="preserve">Zwei grosse </w:t>
-      </w:r>
-      <w:r>
-        <w:rPr>
-          <w:lang w:val="de-CH"/>
-        </w:rPr>
-        <w:t>Vorteil</w:t>
-      </w:r>
-      <w:r>
-        <w:rPr>
-          <w:lang w:val="de-CH"/>
-        </w:rPr>
-        <w:t>e</w:t>
+    </w:p>
+    <w:p>
+      <w:pPr>
+        <w:rPr>
+          <w:lang w:val="de-CH"/>
+        </w:rPr>
+      </w:pPr>
+      <w:r>
+        <w:rPr>
+          <w:lang w:val="de-CH"/>
+        </w:rPr>
+        <w:t xml:space="preserve">Um die Chance eines Datenverlusts zu minimieren sind regelmässige Backups essenziell. Teil des Backups ist das gesamte Repository, namentlich der Quellcode und </w:t>
+      </w:r>
+      <w:r>
+        <w:rPr>
+          <w:lang w:val="de-CH"/>
+        </w:rPr>
+        <w:t>der IPA-Bericht</w:t>
+      </w:r>
+      <w:r>
+        <w:rPr>
+          <w:lang w:val="de-CH"/>
+        </w:rPr>
+        <w:t xml:space="preserve">. </w:t>
+      </w:r>
+      <w:r>
+        <w:rPr>
+          <w:lang w:val="de-CH"/>
+        </w:rPr>
+        <w:t xml:space="preserve">Zur Durchführung der Backups </w:t>
+      </w:r>
+      <w:r>
+        <w:rPr>
+          <w:lang w:val="de-CH"/>
+        </w:rPr>
+        <w:t xml:space="preserve">werden </w:t>
+      </w:r>
+      <w:r>
+        <w:rPr>
+          <w:lang w:val="de-CH"/>
+        </w:rPr>
+        <w:t>i</w:t>
+      </w:r>
+      <w:r>
+        <w:rPr>
+          <w:lang w:val="de-CH"/>
+        </w:rPr>
+        <w:t xml:space="preserve">n einem ersten Schritt </w:t>
+      </w:r>
+      <w:r>
+        <w:rPr>
+          <w:lang w:val="de-CH"/>
+        </w:rPr>
+        <w:t>regelmässig Commits erstellt.</w:t>
       </w:r>
       <w:r>
         <w:rPr>
@@ -7007,222 +6867,13 @@
         <w:rPr>
           <w:lang w:val="de-CH"/>
         </w:rPr>
-        <w:t>von</w:t>
-      </w:r>
-      <w:r>
-        <w:rPr>
-          <w:lang w:val="de-CH"/>
-        </w:rPr>
-        <w:t xml:space="preserve"> Scrum </w:t>
-      </w:r>
-      <w:r>
-        <w:rPr>
-          <w:lang w:val="de-CH"/>
-        </w:rPr>
-        <w:t xml:space="preserve">sind </w:t>
-      </w:r>
-      <w:r>
-        <w:rPr>
-          <w:lang w:val="de-CH"/>
-        </w:rPr>
-        <w:t>das iterative Anpassen der Anforderungen</w:t>
-      </w:r>
-      <w:r>
-        <w:rPr>
-          <w:lang w:val="de-CH"/>
-        </w:rPr>
-        <w:t xml:space="preserve"> und </w:t>
-      </w:r>
-      <w:r>
-        <w:rPr>
-          <w:lang w:val="de-CH"/>
-        </w:rPr>
-        <w:t>die transparent</w:t>
-      </w:r>
-      <w:r>
-        <w:rPr>
-          <w:lang w:val="de-CH"/>
-        </w:rPr>
-        <w:t>e</w:t>
-      </w:r>
-      <w:r>
-        <w:rPr>
-          <w:lang w:val="de-CH"/>
-        </w:rPr>
-        <w:t xml:space="preserve"> </w:t>
-      </w:r>
-      <w:r>
-        <w:rPr>
-          <w:lang w:val="de-CH"/>
-        </w:rPr>
-        <w:t xml:space="preserve">Kommunikation </w:t>
-      </w:r>
-      <w:r>
-        <w:rPr>
-          <w:lang w:val="de-CH"/>
-        </w:rPr>
-        <w:t>im Entwicklerteam</w:t>
-      </w:r>
-      <w:r>
-        <w:rPr>
-          <w:lang w:val="de-CH"/>
-        </w:rPr>
-        <w:t>. Da dieses Projekt von mir alleine umgesetzt wird und die Anforderungen klar spezifiziert sind</w:t>
-      </w:r>
-      <w:r>
-        <w:rPr>
-          <w:lang w:val="de-CH"/>
-        </w:rPr>
-        <w:t xml:space="preserve">, haben diese Vorteile </w:t>
-      </w:r>
-      <w:r>
-        <w:rPr>
-          <w:lang w:val="de-CH"/>
-        </w:rPr>
-        <w:t xml:space="preserve">hier </w:t>
-      </w:r>
-      <w:r>
-        <w:rPr>
-          <w:lang w:val="de-CH"/>
-        </w:rPr>
-        <w:t xml:space="preserve">keine Anwendung. Deshalb </w:t>
-      </w:r>
-      <w:r>
-        <w:rPr>
-          <w:lang w:val="de-CH"/>
-        </w:rPr>
-        <w:t>wäre der Mehraufwand der formalen Scrum-Meetings zu gross.</w:t>
-      </w:r>
-    </w:p>
-    <w:p>
-      <w:pPr>
-        <w:pStyle w:val="berschrift2"/>
-        <w:rPr>
-          <w:lang w:val="de-CH"/>
-        </w:rPr>
-      </w:pPr>
-      <w:bookmarkStart w:id="35" w:name="_Toc508050413"/>
-      <w:r>
-        <w:rPr>
-          <w:lang w:val="de-CH"/>
-        </w:rPr>
-        <w:t>Backup-Konzept</w:t>
-      </w:r>
-      <w:bookmarkEnd w:id="35"/>
-    </w:p>
-    <w:p>
-      <w:pPr>
-        <w:rPr>
-          <w:lang w:val="de-CH"/>
-        </w:rPr>
-      </w:pPr>
-      <w:r>
-        <w:rPr>
-          <w:lang w:val="de-CH"/>
-        </w:rPr>
-        <w:t xml:space="preserve">Um die Chance eines Datenverlusts zu minimieren sind regelmässige Backups essenziell. Teil des Backups ist das gesamte Repository, namentlich der Quellcode und </w:t>
-      </w:r>
-      <w:r>
-        <w:rPr>
-          <w:lang w:val="de-CH"/>
-        </w:rPr>
-        <w:t>der IPA-Bericht</w:t>
-      </w:r>
-      <w:r>
-        <w:rPr>
-          <w:lang w:val="de-CH"/>
-        </w:rPr>
-        <w:t xml:space="preserve">. </w:t>
-      </w:r>
-      <w:r>
-        <w:rPr>
-          <w:lang w:val="de-CH"/>
-        </w:rPr>
-        <w:t xml:space="preserve">Zur Durchführung der Backups </w:t>
-      </w:r>
-      <w:r>
-        <w:rPr>
-          <w:lang w:val="de-CH"/>
-        </w:rPr>
-        <w:t xml:space="preserve">werden </w:t>
-      </w:r>
-      <w:r>
-        <w:rPr>
-          <w:lang w:val="de-CH"/>
-        </w:rPr>
-        <w:t>i</w:t>
-      </w:r>
-      <w:r>
-        <w:rPr>
-          <w:lang w:val="de-CH"/>
-        </w:rPr>
-        <w:t xml:space="preserve">n einem ersten Schritt </w:t>
-      </w:r>
-      <w:r>
-        <w:rPr>
-          <w:lang w:val="de-CH"/>
-        </w:rPr>
-        <w:t xml:space="preserve">regelmässig </w:t>
-      </w:r>
-      <w:proofErr w:type="spellStart"/>
-      <w:r>
-        <w:rPr>
-          <w:lang w:val="de-CH"/>
-        </w:rPr>
-        <w:t>Commits</w:t>
-      </w:r>
-      <w:proofErr w:type="spellEnd"/>
-      <w:r>
-        <w:rPr>
-          <w:lang w:val="de-CH"/>
-        </w:rPr>
-        <w:t xml:space="preserve"> erstellt.</w:t>
-      </w:r>
-      <w:r>
-        <w:rPr>
-          <w:lang w:val="de-CH"/>
-        </w:rPr>
-        <w:t xml:space="preserve"> </w:t>
-      </w:r>
-      <w:r>
-        <w:rPr>
-          <w:lang w:val="de-CH"/>
-        </w:rPr>
         <w:t>Ein solcher Commit stellt einen Entwicklungsstand dar, auf welchen man jederzeit zurückgreifen kann.</w:t>
       </w:r>
       <w:r>
         <w:rPr>
           <w:lang w:val="de-CH"/>
         </w:rPr>
-        <w:t xml:space="preserve"> Diese </w:t>
-      </w:r>
-      <w:proofErr w:type="spellStart"/>
-      <w:r>
-        <w:rPr>
-          <w:lang w:val="de-CH"/>
-        </w:rPr>
-        <w:t>Commits</w:t>
-      </w:r>
-      <w:proofErr w:type="spellEnd"/>
-      <w:r>
-        <w:rPr>
-          <w:lang w:val="de-CH"/>
-        </w:rPr>
-        <w:t xml:space="preserve"> werden mindestens zwei Mal am Tag auf dem externen Anbieter </w:t>
-      </w:r>
-      <w:proofErr w:type="spellStart"/>
-      <w:r>
-        <w:rPr>
-          <w:lang w:val="de-CH"/>
-        </w:rPr>
-        <w:t>GitHub</w:t>
-      </w:r>
-      <w:proofErr w:type="spellEnd"/>
-      <w:r>
-        <w:rPr>
-          <w:lang w:val="de-CH"/>
-        </w:rPr>
-        <w:t xml:space="preserve"> gesichert. Zusätzlich wird täglich ein </w:t>
+        <w:t xml:space="preserve"> Diese Commits werden mindestens zwei Mal am Tag auf dem externen Anbieter GitHub gesichert. Zusätzlich wird täglich ein </w:t>
       </w:r>
       <w:r>
         <w:rPr>
@@ -7247,21 +6898,7 @@
         <w:rPr>
           <w:lang w:val="de-CH"/>
         </w:rPr>
-        <w:t xml:space="preserve">Im Falle eines Laptopfehlers kann eine relative aktuelle Version von </w:t>
-      </w:r>
-      <w:proofErr w:type="spellStart"/>
-      <w:r>
-        <w:rPr>
-          <w:lang w:val="de-CH"/>
-        </w:rPr>
-        <w:t>GitHub</w:t>
-      </w:r>
-      <w:proofErr w:type="spellEnd"/>
-      <w:r>
-        <w:rPr>
-          <w:lang w:val="de-CH"/>
-        </w:rPr>
-        <w:t xml:space="preserve"> geladen werden. Sollte dies nicht funktionieren wird auf eines der täglichen Backups auf dem USB-Stick zurückgegriffen.</w:t>
+        <w:t>Im Falle eines Laptopfehlers kann eine relative aktuelle Version von GitHub geladen werden. Sollte dies nicht funktionieren wird auf eines der täglichen Backups auf dem USB-Stick zurückgegriffen.</w:t>
       </w:r>
     </w:p>
     <w:p>
@@ -7271,7 +6908,7 @@
           <w:lang w:val="de-CH"/>
         </w:rPr>
       </w:pPr>
-      <w:bookmarkStart w:id="36" w:name="_Toc508050414"/>
+      <w:bookmarkStart w:id="35" w:name="_Toc508050414"/>
       <w:r>
         <w:rPr>
           <w:lang w:val="de-CH"/>
@@ -7280,23 +6917,23 @@
         <w:t>Ausgangslage</w:t>
       </w:r>
       <w:bookmarkEnd w:id="32"/>
+      <w:bookmarkEnd w:id="35"/>
+    </w:p>
+    <w:p>
+      <w:pPr>
+        <w:pStyle w:val="berschrift2"/>
+        <w:rPr>
+          <w:lang w:val="de-CH"/>
+        </w:rPr>
+      </w:pPr>
+      <w:bookmarkStart w:id="36" w:name="_Toc508050415"/>
+      <w:r>
+        <w:rPr>
+          <w:lang w:val="de-CH"/>
+        </w:rPr>
+        <w:t>Vorkenntnisse</w:t>
+      </w:r>
       <w:bookmarkEnd w:id="36"/>
-    </w:p>
-    <w:p>
-      <w:pPr>
-        <w:pStyle w:val="berschrift2"/>
-        <w:rPr>
-          <w:lang w:val="de-CH"/>
-        </w:rPr>
-      </w:pPr>
-      <w:bookmarkStart w:id="37" w:name="_Toc508050415"/>
-      <w:r>
-        <w:rPr>
-          <w:lang w:val="de-CH"/>
-        </w:rPr>
-        <w:t>Vorkenntnisse</w:t>
-      </w:r>
-      <w:bookmarkEnd w:id="37"/>
     </w:p>
     <w:p>
       <w:pPr>
@@ -7392,16 +7029,16 @@
           <w:lang w:val="de-CH"/>
         </w:rPr>
       </w:pPr>
-      <w:bookmarkStart w:id="38" w:name="_Toc494375298"/>
-      <w:bookmarkStart w:id="39" w:name="_Toc508050416"/>
+      <w:bookmarkStart w:id="37" w:name="_Toc494375298"/>
+      <w:bookmarkStart w:id="38" w:name="_Toc508050416"/>
       <w:r>
         <w:rPr>
           <w:lang w:val="de-CH"/>
         </w:rPr>
         <w:t>Vorarbeit</w:t>
       </w:r>
+      <w:bookmarkEnd w:id="37"/>
       <w:bookmarkEnd w:id="38"/>
-      <w:bookmarkEnd w:id="39"/>
     </w:p>
     <w:p>
       <w:pPr>
@@ -7422,56 +7059,20 @@
         <w:rPr>
           <w:lang w:val="de-CH"/>
         </w:rPr>
-        <w:t xml:space="preserve">GUI </w:t>
-      </w:r>
-      <w:proofErr w:type="spellStart"/>
-      <w:r>
-        <w:rPr>
-          <w:lang w:val="de-CH"/>
-        </w:rPr>
-        <w:t>Mockups</w:t>
-      </w:r>
-      <w:proofErr w:type="spellEnd"/>
-    </w:p>
-    <w:p>
-      <w:pPr>
-        <w:rPr>
-          <w:lang w:val="de-CH"/>
-        </w:rPr>
-      </w:pPr>
-      <w:r>
-        <w:rPr>
-          <w:lang w:val="de-CH"/>
-        </w:rPr>
-        <w:t xml:space="preserve">Zusammen mit dem Auftraggeber Christoph Fauti wurden </w:t>
-      </w:r>
-      <w:proofErr w:type="spellStart"/>
-      <w:r>
-        <w:rPr>
-          <w:lang w:val="de-CH"/>
-        </w:rPr>
-        <w:t>Mockups</w:t>
-      </w:r>
-      <w:proofErr w:type="spellEnd"/>
-      <w:r>
-        <w:rPr>
-          <w:lang w:val="de-CH"/>
-        </w:rPr>
-        <w:t xml:space="preserve"> erarbeitet. Die konkreten </w:t>
-      </w:r>
-      <w:proofErr w:type="spellStart"/>
-      <w:r>
-        <w:rPr>
-          <w:lang w:val="de-CH"/>
-        </w:rPr>
-        <w:t>Mockups</w:t>
-      </w:r>
-      <w:proofErr w:type="spellEnd"/>
-      <w:r>
-        <w:rPr>
-          <w:lang w:val="de-CH"/>
-        </w:rPr>
-        <w:t xml:space="preserve"> sind im Kapitel</w:t>
+        <w:t>GUI Mockups</w:t>
+      </w:r>
+    </w:p>
+    <w:p>
+      <w:pPr>
+        <w:rPr>
+          <w:lang w:val="de-CH"/>
+        </w:rPr>
+      </w:pPr>
+      <w:r>
+        <w:rPr>
+          <w:lang w:val="de-CH"/>
+        </w:rPr>
+        <w:t>Zusammen mit dem Auftraggeber Christoph Fauti wurden Mockups erarbeitet. Die konkreten Mockups sind im Kapitel</w:t>
       </w:r>
       <w:r>
         <w:rPr>
@@ -7565,7 +7166,19 @@
         <w:rPr>
           <w:lang w:val="de-CH"/>
         </w:rPr>
-        <w:t xml:space="preserve"> aufgelistet und erläutert. Als Vorarbeit wurden die Grafiken ohne schriftliche Beschreibung erstellt. Die Grau markierten Bereiche sind nicht Teil der IPA und werden in einem späteren Release implementiert.</w:t>
+        <w:t xml:space="preserve"> aufgelistet und erläutert. Als Vorarbeit wurden </w:t>
+      </w:r>
+      <w:r>
+        <w:rPr>
+          <w:lang w:val="de-CH"/>
+        </w:rPr>
+        <w:t xml:space="preserve">ausschliesslich </w:t>
+      </w:r>
+      <w:r>
+        <w:rPr>
+          <w:lang w:val="de-CH"/>
+        </w:rPr>
+        <w:t>die Grafiken ohne schriftliche Beschreibung erstellt. Die Grau markierten Bereiche sind nicht Teil der IPA und werden in einem späteren Release implementiert.</w:t>
       </w:r>
     </w:p>
     <w:p>
@@ -7587,16 +7200,8 @@
         <w:rPr>
           <w:lang w:val="de-CH"/>
         </w:rPr>
-        <w:t>Frontend-</w:t>
-      </w:r>
-      <w:proofErr w:type="spellStart"/>
-      <w:r>
-        <w:rPr>
-          <w:lang w:val="de-CH"/>
-        </w:rPr>
-        <w:t>Logging</w:t>
-      </w:r>
-      <w:proofErr w:type="spellEnd"/>
+        <w:t>Frontend-Logging</w:t>
+      </w:r>
     </w:p>
     <w:p>
       <w:pPr>
@@ -7709,21 +7314,7 @@
         <w:rPr>
           <w:lang w:val="de-CH"/>
         </w:rPr>
-        <w:t xml:space="preserve"> </w:t>
-      </w:r>
-      <w:proofErr w:type="spellStart"/>
-      <w:r>
-        <w:rPr>
-          <w:lang w:val="de-CH"/>
-        </w:rPr>
-        <w:t>SendGrid</w:t>
-      </w:r>
-      <w:proofErr w:type="spellEnd"/>
-      <w:r>
-        <w:rPr>
-          <w:lang w:val="de-CH"/>
-        </w:rPr>
-        <w:t xml:space="preserve">-Plattform </w:t>
+        <w:t xml:space="preserve"> SendGrid-Plattform </w:t>
       </w:r>
       <w:r>
         <w:rPr>
@@ -7737,19 +7328,11 @@
         </w:rPr>
         <w:t xml:space="preserve">. </w:t>
       </w:r>
-      <w:proofErr w:type="spellStart"/>
-      <w:r>
-        <w:rPr>
-          <w:lang w:val="de-CH"/>
-        </w:rPr>
-        <w:t>SendGrid</w:t>
-      </w:r>
-      <w:proofErr w:type="spellEnd"/>
-      <w:r>
-        <w:rPr>
-          <w:lang w:val="de-CH"/>
-        </w:rPr>
-        <w:t xml:space="preserve"> ist ein Dienst, welcher </w:t>
+      <w:r>
+        <w:rPr>
+          <w:lang w:val="de-CH"/>
+        </w:rPr>
+        <w:t xml:space="preserve">SendGrid ist ein Dienst, welcher </w:t>
       </w:r>
       <w:r>
         <w:rPr>
@@ -7835,27 +7418,13 @@
         <w:rPr>
           <w:lang w:val="de-CH"/>
         </w:rPr>
-        <w:t xml:space="preserve"> </w:t>
-      </w:r>
-      <w:proofErr w:type="spellStart"/>
-      <w:r>
-        <w:rPr>
-          <w:lang w:val="de-CH"/>
-        </w:rPr>
-        <w:t>GitH</w:t>
-      </w:r>
-      <w:r>
-        <w:rPr>
-          <w:lang w:val="de-CH"/>
-        </w:rPr>
-        <w:t>ub</w:t>
-      </w:r>
-      <w:proofErr w:type="spellEnd"/>
-      <w:r>
-        <w:rPr>
-          <w:lang w:val="de-CH"/>
-        </w:rPr>
-        <w:t>-Projekt</w:t>
+        <w:t xml:space="preserve"> GitH</w:t>
+      </w:r>
+      <w:r>
+        <w:rPr>
+          <w:lang w:val="de-CH"/>
+        </w:rPr>
+        <w:t>ub-Projekt</w:t>
       </w:r>
       <w:r>
         <w:rPr>
@@ -7898,14 +7467,14 @@
           <w:lang w:val="de-CH"/>
         </w:rPr>
       </w:pPr>
-      <w:bookmarkStart w:id="40" w:name="_Toc508050417"/>
+      <w:bookmarkStart w:id="39" w:name="_Toc508050417"/>
       <w:r>
         <w:rPr>
           <w:lang w:val="de-CH"/>
         </w:rPr>
         <w:t>Firmenstandards</w:t>
       </w:r>
-      <w:bookmarkEnd w:id="40"/>
+      <w:bookmarkEnd w:id="39"/>
     </w:p>
     <w:p>
       <w:pPr>
@@ -7974,21 +7543,7 @@
         <w:rPr>
           <w:lang w:val="de-CH"/>
         </w:rPr>
-        <w:t xml:space="preserve">Die IDE-Konfigurationen wurden von der Abteilung übernommen, damit der korrekte </w:t>
-      </w:r>
-      <w:proofErr w:type="spellStart"/>
-      <w:r>
-        <w:rPr>
-          <w:lang w:val="de-CH"/>
-        </w:rPr>
-        <w:t>Coding</w:t>
-      </w:r>
-      <w:proofErr w:type="spellEnd"/>
-      <w:r>
-        <w:rPr>
-          <w:lang w:val="de-CH"/>
-        </w:rPr>
-        <w:t>-Style eingehalten wird.</w:t>
+        <w:t>Die IDE-Konfigurationen wurden von der Abteilung übernommen, damit der korrekte Coding-Style eingehalten wird.</w:t>
       </w:r>
     </w:p>
     <w:p>
@@ -8035,21 +7590,7 @@
         <w:rPr>
           <w:lang w:val="de-CH"/>
         </w:rPr>
-        <w:t>Atos-</w:t>
-      </w:r>
-      <w:proofErr w:type="spellStart"/>
-      <w:r>
-        <w:rPr>
-          <w:lang w:val="de-CH"/>
-        </w:rPr>
-        <w:t>Secondary</w:t>
-      </w:r>
-      <w:proofErr w:type="spellEnd"/>
-      <w:r>
-        <w:rPr>
-          <w:lang w:val="de-CH"/>
-        </w:rPr>
-        <w:t xml:space="preserve"> #A626AA</w:t>
+        <w:t>Atos-Secondary #A626AA</w:t>
       </w:r>
       <w:r>
         <w:rPr>
@@ -8071,8 +7612,8 @@
           <w:lang w:val="de-CH"/>
         </w:rPr>
       </w:pPr>
-      <w:bookmarkStart w:id="41" w:name="_Toc494375306"/>
-      <w:bookmarkStart w:id="42" w:name="_Toc508050418"/>
+      <w:bookmarkStart w:id="40" w:name="_Toc494375306"/>
+      <w:bookmarkStart w:id="41" w:name="_Toc508050418"/>
       <w:bookmarkEnd w:id="33"/>
       <w:r>
         <w:rPr>
@@ -8081,30 +7622,30 @@
         <w:lastRenderedPageBreak/>
         <w:t>Zeitplan</w:t>
       </w:r>
+      <w:bookmarkEnd w:id="40"/>
+      <w:r>
+        <w:rPr>
+          <w:lang w:val="de-CH"/>
+        </w:rPr>
+        <w:t>ung</w:t>
+      </w:r>
       <w:bookmarkEnd w:id="41"/>
-      <w:r>
-        <w:rPr>
-          <w:lang w:val="de-CH"/>
-        </w:rPr>
-        <w:t>ung</w:t>
+    </w:p>
+    <w:p>
+      <w:pPr>
+        <w:pStyle w:val="berschrift2"/>
+        <w:rPr>
+          <w:lang w:val="de-CH"/>
+        </w:rPr>
+      </w:pPr>
+      <w:bookmarkStart w:id="42" w:name="_Toc508050419"/>
+      <w:r>
+        <w:rPr>
+          <w:lang w:val="de-CH"/>
+        </w:rPr>
+        <w:t>Meilensteine</w:t>
       </w:r>
       <w:bookmarkEnd w:id="42"/>
-    </w:p>
-    <w:p>
-      <w:pPr>
-        <w:pStyle w:val="berschrift2"/>
-        <w:rPr>
-          <w:lang w:val="de-CH"/>
-        </w:rPr>
-      </w:pPr>
-      <w:bookmarkStart w:id="43" w:name="_Toc508050419"/>
-      <w:r>
-        <w:rPr>
-          <w:lang w:val="de-CH"/>
-        </w:rPr>
-        <w:t>Meilensteine</w:t>
-      </w:r>
-      <w:bookmarkEnd w:id="43"/>
     </w:p>
     <w:tbl>
       <w:tblPr>
@@ -8992,7 +8533,7 @@
           <w:lang w:eastAsia="de-CH"/>
         </w:rPr>
       </w:pPr>
-      <w:bookmarkStart w:id="44" w:name="_Toc508050367"/>
+      <w:bookmarkStart w:id="43" w:name="_Toc508050367"/>
       <w:r>
         <w:t xml:space="preserve">Tabelle </w:t>
       </w:r>
@@ -9007,23 +8548,23 @@
       <w:r>
         <w:t>: Meilensteine</w:t>
       </w:r>
+      <w:bookmarkEnd w:id="43"/>
+    </w:p>
+    <w:p>
+      <w:pPr>
+        <w:pStyle w:val="berschrift2"/>
+        <w:rPr>
+          <w:lang w:val="de-CH"/>
+        </w:rPr>
+      </w:pPr>
+      <w:bookmarkStart w:id="44" w:name="_Toc508050420"/>
+      <w:r>
+        <w:rPr>
+          <w:lang w:val="de-CH"/>
+        </w:rPr>
+        <w:t>Verhalten im Falle von Verzug</w:t>
+      </w:r>
       <w:bookmarkEnd w:id="44"/>
-    </w:p>
-    <w:p>
-      <w:pPr>
-        <w:pStyle w:val="berschrift2"/>
-        <w:rPr>
-          <w:lang w:val="de-CH"/>
-        </w:rPr>
-      </w:pPr>
-      <w:bookmarkStart w:id="45" w:name="_Toc508050420"/>
-      <w:r>
-        <w:rPr>
-          <w:lang w:val="de-CH"/>
-        </w:rPr>
-        <w:t>Verhalten im Falle von Verzug</w:t>
-      </w:r>
-      <w:bookmarkEnd w:id="45"/>
     </w:p>
     <w:p>
       <w:pPr>
@@ -9148,11 +8689,9 @@
           <w:numId w:val="45"/>
         </w:numPr>
       </w:pPr>
-      <w:proofErr w:type="spellStart"/>
       <w:r>
         <w:t>Responsive</w:t>
       </w:r>
-      <w:proofErr w:type="spellEnd"/>
       <w:r>
         <w:t>-Design</w:t>
       </w:r>
@@ -9240,7 +8779,7 @@
           <w:lang w:val="de-CH"/>
         </w:rPr>
       </w:pPr>
-      <w:bookmarkStart w:id="47" w:name="_Toc508050421"/>
+      <w:bookmarkStart w:id="46" w:name="_Toc508050421"/>
       <w:r>
         <w:rPr>
           <w:lang w:val="de-CH"/>
@@ -9248,7 +8787,7 @@
         <w:lastRenderedPageBreak/>
         <w:t>Gantt-Diagramm</w:t>
       </w:r>
-      <w:bookmarkEnd w:id="47"/>
+      <w:bookmarkEnd w:id="46"/>
     </w:p>
     <w:p>
       <w:pPr>
@@ -9285,7 +8824,7 @@
             <v:imagedata r:id="rId35" o:title=""/>
             <w10:wrap type="square" side="right" anchorx="margin" anchory="margin"/>
           </v:shape>
-          <o:OLEObject Type="Embed" ProgID="Excel.Sheet.12" ShapeID="_x0000_s1027" DrawAspect="Content" ObjectID="_1581850121" r:id="rId36"/>
+          <o:OLEObject Type="Embed" ProgID="Excel.Sheet.12" ShapeID="_x0000_s1027" DrawAspect="Content" ObjectID="_1581853117" r:id="rId36"/>
         </w:object>
       </w:r>
       <w:r>
@@ -9334,7 +8873,7 @@
                             <w:pPr>
                               <w:pStyle w:val="Beschriftung"/>
                             </w:pPr>
-                            <w:bookmarkStart w:id="48" w:name="_Toc508050375"/>
+                            <w:bookmarkStart w:id="47" w:name="_Toc508050375"/>
                             <w:r>
                               <w:t xml:space="preserve">Abbildung </w:t>
                             </w:r>
@@ -9349,7 +8888,7 @@
                             <w:r>
                               <w:t>: Zeitplan</w:t>
                             </w:r>
-                            <w:bookmarkEnd w:id="48"/>
+                            <w:bookmarkEnd w:id="47"/>
                           </w:p>
                         </w:txbxContent>
                       </wps:txbx>
@@ -9378,7 +8917,7 @@
                       <w:pPr>
                         <w:pStyle w:val="Beschriftung"/>
                       </w:pPr>
-                      <w:bookmarkStart w:id="49" w:name="_Toc508050375"/>
+                      <w:bookmarkStart w:id="48" w:name="_Toc508050375"/>
                       <w:r>
                         <w:t xml:space="preserve">Abbildung </w:t>
                       </w:r>
@@ -9393,7 +8932,7 @@
                       <w:r>
                         <w:t>: Zeitplan</w:t>
                       </w:r>
-                      <w:bookmarkEnd w:id="49"/>
+                      <w:bookmarkEnd w:id="48"/>
                     </w:p>
                   </w:txbxContent>
                 </v:textbox>
@@ -9411,8 +8950,8 @@
           <w:lang w:val="de-CH"/>
         </w:rPr>
       </w:pPr>
-      <w:bookmarkStart w:id="50" w:name="_Toc494375314"/>
-      <w:bookmarkStart w:id="51" w:name="_Toc508050422"/>
+      <w:bookmarkStart w:id="49" w:name="_Toc494375314"/>
+      <w:bookmarkStart w:id="50" w:name="_Toc508050422"/>
       <w:r>
         <w:rPr>
           <w:lang w:val="de-CH"/>
@@ -9420,46 +8959,116 @@
         <w:lastRenderedPageBreak/>
         <w:t>Arbeitsprotokoll</w:t>
       </w:r>
+      <w:bookmarkEnd w:id="49"/>
       <w:bookmarkEnd w:id="50"/>
+    </w:p>
+    <w:p>
+      <w:pPr>
+        <w:pStyle w:val="berschrift2"/>
+        <w:rPr>
+          <w:lang w:val="de-CH"/>
+        </w:rPr>
+      </w:pPr>
+      <w:bookmarkStart w:id="51" w:name="_Toc508050423"/>
+      <w:r>
+        <w:rPr>
+          <w:lang w:val="de-CH"/>
+        </w:rPr>
+        <w:t>Tag 1 (</w:t>
+      </w:r>
+      <w:r>
+        <w:rPr>
+          <w:lang w:val="de-CH"/>
+        </w:rPr>
+        <w:t>0</w:t>
+      </w:r>
+      <w:r>
+        <w:rPr>
+          <w:lang w:val="de-CH"/>
+        </w:rPr>
+        <w:t>6</w:t>
+      </w:r>
+      <w:r>
+        <w:rPr>
+          <w:lang w:val="de-CH"/>
+        </w:rPr>
+        <w:t>.</w:t>
+      </w:r>
+      <w:r>
+        <w:rPr>
+          <w:lang w:val="de-CH"/>
+        </w:rPr>
+        <w:t>03.2018</w:t>
+      </w:r>
+      <w:r>
+        <w:rPr>
+          <w:lang w:val="de-CH"/>
+        </w:rPr>
+        <w:t>)</w:t>
+      </w:r>
       <w:bookmarkEnd w:id="51"/>
     </w:p>
     <w:p>
       <w:pPr>
-        <w:pStyle w:val="berschrift2"/>
-        <w:rPr>
-          <w:lang w:val="de-CH"/>
-        </w:rPr>
-      </w:pPr>
-      <w:bookmarkStart w:id="52" w:name="_Toc508050423"/>
-      <w:r>
-        <w:rPr>
-          <w:lang w:val="de-CH"/>
-        </w:rPr>
-        <w:t>Tag 1 (</w:t>
-      </w:r>
-      <w:r>
-        <w:rPr>
-          <w:lang w:val="de-CH"/>
-        </w:rPr>
-        <w:t>0</w:t>
-      </w:r>
-      <w:r>
-        <w:rPr>
-          <w:lang w:val="de-CH"/>
-        </w:rPr>
-        <w:t>6</w:t>
-      </w:r>
-      <w:r>
-        <w:rPr>
-          <w:lang w:val="de-CH"/>
-        </w:rPr>
-        <w:t>.</w:t>
-      </w:r>
-      <w:r>
-        <w:rPr>
-          <w:lang w:val="de-CH"/>
-        </w:rPr>
-        <w:t>03.2018</w:t>
+        <w:pStyle w:val="berschrift3"/>
+        <w:rPr>
+          <w:lang w:val="de-CH"/>
+        </w:rPr>
+      </w:pPr>
+      <w:r>
+        <w:rPr>
+          <w:lang w:val="de-CH"/>
+        </w:rPr>
+        <w:t>Planung</w:t>
+      </w:r>
+    </w:p>
+    <w:p>
+      <w:pPr>
+        <w:rPr>
+          <w:lang w:val="de-CH"/>
+        </w:rPr>
+      </w:pPr>
+      <w:r>
+        <w:rPr>
+          <w:lang w:val="de-CH"/>
+        </w:rPr>
+        <w:t>Heute möchte ich mit dem Projekt beginnen</w:t>
+      </w:r>
+      <w:r>
+        <w:rPr>
+          <w:lang w:val="de-CH"/>
+        </w:rPr>
+        <w:t xml:space="preserve">, die Zeitplanung </w:t>
+      </w:r>
+      <w:r>
+        <w:rPr>
+          <w:lang w:val="de-CH"/>
+        </w:rPr>
+        <w:t>abschliessen</w:t>
+      </w:r>
+      <w:r>
+        <w:rPr>
+          <w:lang w:val="de-CH"/>
+        </w:rPr>
+        <w:t xml:space="preserve"> und die erste </w:t>
+      </w:r>
+      <w:r>
+        <w:rPr>
+          <w:lang w:val="de-CH"/>
+        </w:rPr>
+        <w:t xml:space="preserve">IPERKA-Phase </w:t>
+      </w:r>
+      <w:r>
+        <w:rPr>
+          <w:lang w:val="de-CH"/>
+        </w:rPr>
+        <w:t>(</w:t>
+      </w:r>
+      <w:r>
+        <w:rPr>
+          <w:lang w:val="de-CH"/>
+        </w:rPr>
+        <w:t>Informieren</w:t>
       </w:r>
       <w:r>
         <w:rPr>
@@ -9467,76 +9076,6 @@
         </w:rPr>
         <w:t>)</w:t>
       </w:r>
-      <w:bookmarkEnd w:id="52"/>
-    </w:p>
-    <w:p>
-      <w:pPr>
-        <w:pStyle w:val="berschrift3"/>
-        <w:rPr>
-          <w:lang w:val="de-CH"/>
-        </w:rPr>
-      </w:pPr>
-      <w:r>
-        <w:rPr>
-          <w:lang w:val="de-CH"/>
-        </w:rPr>
-        <w:t>Planung</w:t>
-      </w:r>
-    </w:p>
-    <w:p>
-      <w:pPr>
-        <w:rPr>
-          <w:lang w:val="de-CH"/>
-        </w:rPr>
-      </w:pPr>
-      <w:r>
-        <w:rPr>
-          <w:lang w:val="de-CH"/>
-        </w:rPr>
-        <w:t>Heute möchte ich mit dem Projekt beginnen</w:t>
-      </w:r>
-      <w:r>
-        <w:rPr>
-          <w:lang w:val="de-CH"/>
-        </w:rPr>
-        <w:t xml:space="preserve">, die Zeitplanung </w:t>
-      </w:r>
-      <w:r>
-        <w:rPr>
-          <w:lang w:val="de-CH"/>
-        </w:rPr>
-        <w:t>abschliessen</w:t>
-      </w:r>
-      <w:r>
-        <w:rPr>
-          <w:lang w:val="de-CH"/>
-        </w:rPr>
-        <w:t xml:space="preserve"> und die erste </w:t>
-      </w:r>
-      <w:r>
-        <w:rPr>
-          <w:lang w:val="de-CH"/>
-        </w:rPr>
-        <w:t xml:space="preserve">IPERKA-Phase </w:t>
-      </w:r>
-      <w:r>
-        <w:rPr>
-          <w:lang w:val="de-CH"/>
-        </w:rPr>
-        <w:t>(</w:t>
-      </w:r>
-      <w:r>
-        <w:rPr>
-          <w:lang w:val="de-CH"/>
-        </w:rPr>
-        <w:t>Informieren</w:t>
-      </w:r>
-      <w:r>
-        <w:rPr>
-          <w:lang w:val="de-CH"/>
-        </w:rPr>
-        <w:t>)</w:t>
-      </w:r>
       <w:r>
         <w:rPr>
           <w:lang w:val="de-CH"/>
@@ -9559,21 +9098,7 @@
         <w:rPr>
           <w:lang w:val="de-CH"/>
         </w:rPr>
-        <w:t xml:space="preserve">ich mit den </w:t>
-      </w:r>
-      <w:proofErr w:type="spellStart"/>
-      <w:r>
-        <w:rPr>
-          <w:lang w:val="de-CH"/>
-        </w:rPr>
-        <w:t>Use</w:t>
-      </w:r>
-      <w:proofErr w:type="spellEnd"/>
-      <w:r>
-        <w:rPr>
-          <w:lang w:val="de-CH"/>
-        </w:rPr>
-        <w:t>-Cases.</w:t>
+        <w:t>ich mit den Use-Cases.</w:t>
       </w:r>
     </w:p>
     <w:tbl>
@@ -10201,19 +9726,11 @@
                 <w:lang w:val="de-CH"/>
               </w:rPr>
             </w:pPr>
-            <w:proofErr w:type="spellStart"/>
             <w:r>
               <w:rPr>
                 <w:lang w:val="de-CH"/>
               </w:rPr>
-              <w:t>Use</w:t>
-            </w:r>
-            <w:proofErr w:type="spellEnd"/>
-            <w:r>
-              <w:rPr>
-                <w:lang w:val="de-CH"/>
-              </w:rPr>
-              <w:t>-Cases</w:t>
+              <w:t>Use-Cases</w:t>
             </w:r>
           </w:p>
         </w:tc>
@@ -10353,7 +9870,7 @@
       <w:pPr>
         <w:pStyle w:val="Beschriftung"/>
       </w:pPr>
-      <w:bookmarkStart w:id="53" w:name="_Toc508050368"/>
+      <w:bookmarkStart w:id="52" w:name="_Toc508050368"/>
       <w:r>
         <w:t xml:space="preserve">Tabelle </w:t>
       </w:r>
@@ -10368,7 +9885,7 @@
       <w:r>
         <w:t>: Konkrete Planung Tag 1</w:t>
       </w:r>
-      <w:bookmarkEnd w:id="53"/>
+      <w:bookmarkEnd w:id="52"/>
     </w:p>
     <w:p>
       <w:pPr>
@@ -10413,21 +9930,7 @@
         <w:rPr>
           <w:lang w:val="de-CH"/>
         </w:rPr>
-        <w:t xml:space="preserve">Bsp. </w:t>
-      </w:r>
-      <w:proofErr w:type="spellStart"/>
-      <w:r>
-        <w:rPr>
-          <w:lang w:val="de-CH"/>
-        </w:rPr>
-        <w:t>GitHub</w:t>
-      </w:r>
-      <w:proofErr w:type="spellEnd"/>
-      <w:r>
-        <w:rPr>
-          <w:lang w:val="de-CH"/>
-        </w:rPr>
-        <w:t xml:space="preserve"> aufgesetzt, Komponenten realisiert etc.</w:t>
+        <w:t>Bsp. GitHub aufgesetzt, Komponenten realisiert etc.</w:t>
       </w:r>
     </w:p>
     <w:p>
@@ -10504,7 +10007,7 @@
           <w:lang w:val="de-CH"/>
         </w:rPr>
       </w:pPr>
-      <w:bookmarkStart w:id="54" w:name="_Toc508050424"/>
+      <w:bookmarkStart w:id="53" w:name="_Toc508050424"/>
       <w:r>
         <w:rPr>
           <w:lang w:val="de-CH"/>
@@ -10512,23 +10015,23 @@
         <w:lastRenderedPageBreak/>
         <w:t>Kurzfassung</w:t>
       </w:r>
+      <w:bookmarkEnd w:id="53"/>
+    </w:p>
+    <w:p>
+      <w:pPr>
+        <w:pStyle w:val="berschrift2"/>
+        <w:rPr>
+          <w:lang w:val="de-CH"/>
+        </w:rPr>
+      </w:pPr>
+      <w:bookmarkStart w:id="54" w:name="_Toc508050425"/>
+      <w:r>
+        <w:rPr>
+          <w:lang w:val="de-CH"/>
+        </w:rPr>
+        <w:t>Kurze Ausgangssituation</w:t>
+      </w:r>
       <w:bookmarkEnd w:id="54"/>
-    </w:p>
-    <w:p>
-      <w:pPr>
-        <w:pStyle w:val="berschrift2"/>
-        <w:rPr>
-          <w:lang w:val="de-CH"/>
-        </w:rPr>
-      </w:pPr>
-      <w:bookmarkStart w:id="55" w:name="_Toc508050425"/>
-      <w:r>
-        <w:rPr>
-          <w:lang w:val="de-CH"/>
-        </w:rPr>
-        <w:t>Kurze Ausgangssituation</w:t>
-      </w:r>
-      <w:bookmarkEnd w:id="55"/>
     </w:p>
     <w:p>
       <w:pPr>
@@ -10546,37 +10049,37 @@
           <w:lang w:val="de-CH"/>
         </w:rPr>
       </w:pPr>
-      <w:bookmarkStart w:id="56" w:name="_Toc508050426"/>
+      <w:bookmarkStart w:id="55" w:name="_Toc508050426"/>
       <w:r>
         <w:rPr>
           <w:lang w:val="de-CH"/>
         </w:rPr>
         <w:t>Umsetzung</w:t>
       </w:r>
+      <w:bookmarkEnd w:id="55"/>
+    </w:p>
+    <w:p>
+      <w:pPr>
+        <w:rPr>
+          <w:lang w:val="de-CH"/>
+        </w:rPr>
+      </w:pPr>
+    </w:p>
+    <w:p>
+      <w:pPr>
+        <w:pStyle w:val="berschrift2"/>
+        <w:rPr>
+          <w:lang w:val="de-CH"/>
+        </w:rPr>
+      </w:pPr>
+      <w:bookmarkStart w:id="56" w:name="_Toc508050427"/>
+      <w:r>
+        <w:rPr>
+          <w:lang w:val="de-CH"/>
+        </w:rPr>
+        <w:t>Ergebnis</w:t>
+      </w:r>
       <w:bookmarkEnd w:id="56"/>
-    </w:p>
-    <w:p>
-      <w:pPr>
-        <w:rPr>
-          <w:lang w:val="de-CH"/>
-        </w:rPr>
-      </w:pPr>
-    </w:p>
-    <w:p>
-      <w:pPr>
-        <w:pStyle w:val="berschrift2"/>
-        <w:rPr>
-          <w:lang w:val="de-CH"/>
-        </w:rPr>
-      </w:pPr>
-      <w:bookmarkStart w:id="57" w:name="_Toc508050427"/>
-      <w:r>
-        <w:rPr>
-          <w:lang w:val="de-CH"/>
-        </w:rPr>
-        <w:t>Ergebnis</w:t>
-      </w:r>
-      <w:bookmarkEnd w:id="57"/>
     </w:p>
     <w:p>
       <w:pPr>
@@ -10605,9 +10108,9 @@
           <w:lang w:val="de-CH"/>
         </w:rPr>
       </w:pPr>
-      <w:bookmarkStart w:id="58" w:name="_Toc494375303"/>
-      <w:bookmarkStart w:id="59" w:name="_Toc508050377"/>
-      <w:bookmarkStart w:id="60" w:name="Teil2"/>
+      <w:bookmarkStart w:id="57" w:name="_Toc494375303"/>
+      <w:bookmarkStart w:id="58" w:name="_Toc508050377"/>
+      <w:bookmarkStart w:id="59" w:name="Teil2"/>
       <w:bookmarkEnd w:id="23"/>
       <w:bookmarkEnd w:id="24"/>
       <w:r>
@@ -10617,8 +10120,8 @@
         <w:lastRenderedPageBreak/>
         <w:t>Informieren</w:t>
       </w:r>
+      <w:bookmarkEnd w:id="57"/>
       <w:bookmarkEnd w:id="58"/>
-      <w:bookmarkEnd w:id="59"/>
     </w:p>
     <w:p>
       <w:pPr>
@@ -10627,319 +10130,280 @@
           <w:lang w:val="de-CH"/>
         </w:rPr>
       </w:pPr>
-      <w:bookmarkStart w:id="61" w:name="_Toc508050378"/>
+      <w:bookmarkStart w:id="60" w:name="_Toc508050378"/>
       <w:r>
         <w:rPr>
           <w:lang w:val="de-CH"/>
         </w:rPr>
         <w:t>Ist-Analyse</w:t>
       </w:r>
+      <w:bookmarkEnd w:id="60"/>
+    </w:p>
+    <w:p>
+      <w:pPr>
+        <w:rPr>
+          <w:lang w:val="de-CH"/>
+        </w:rPr>
+      </w:pPr>
+      <w:r>
+        <w:rPr>
+          <w:shd w:val="clear" w:color="auto" w:fill="FFFFFF"/>
+          <w:lang w:val="de-CH"/>
+        </w:rPr>
+        <w:t xml:space="preserve">Im Arbeitsumfeld der Atos gibt es zahlreiche </w:t>
+      </w:r>
+      <w:r>
+        <w:rPr>
+          <w:shd w:val="clear" w:color="auto" w:fill="FFFFFF"/>
+          <w:lang w:val="de-CH"/>
+        </w:rPr>
+        <w:t>Events</w:t>
+      </w:r>
+      <w:r>
+        <w:rPr>
+          <w:shd w:val="clear" w:color="auto" w:fill="FFFFFF"/>
+          <w:lang w:val="de-CH"/>
+        </w:rPr>
+        <w:t>, welche sich regelmässig</w:t>
+      </w:r>
+      <w:r>
+        <w:rPr>
+          <w:shd w:val="clear" w:color="auto" w:fill="FFFFFF"/>
+          <w:lang w:val="de-CH"/>
+        </w:rPr>
+        <w:t xml:space="preserve"> wiederholen</w:t>
+      </w:r>
+      <w:r>
+        <w:rPr>
+          <w:shd w:val="clear" w:color="auto" w:fill="FFFFFF"/>
+          <w:lang w:val="de-CH"/>
+        </w:rPr>
+        <w:t>.</w:t>
+      </w:r>
+      <w:r>
+        <w:rPr>
+          <w:shd w:val="clear" w:color="auto" w:fill="FFFFFF"/>
+          <w:lang w:val="de-CH"/>
+        </w:rPr>
+        <w:t xml:space="preserve"> Ein konkretes Beispiel hierfür ist das wöchentliche Badminton.</w:t>
+      </w:r>
+      <w:r>
+        <w:rPr>
+          <w:shd w:val="clear" w:color="auto" w:fill="FFFFFF"/>
+          <w:lang w:val="de-CH"/>
+        </w:rPr>
+        <w:t xml:space="preserve"> </w:t>
+      </w:r>
+      <w:r>
+        <w:rPr>
+          <w:lang w:val="de-CH"/>
+        </w:rPr>
+        <w:t>Christoph Fauti, der Auftraggeber</w:t>
+      </w:r>
+      <w:r>
+        <w:rPr>
+          <w:lang w:val="de-CH"/>
+        </w:rPr>
+        <w:t xml:space="preserve"> dieses Projekts</w:t>
+      </w:r>
+      <w:r>
+        <w:rPr>
+          <w:lang w:val="de-CH"/>
+        </w:rPr>
+        <w:t xml:space="preserve"> und Organisator des wöchentlichen Badmintons</w:t>
+      </w:r>
+      <w:r>
+        <w:rPr>
+          <w:lang w:val="de-CH"/>
+        </w:rPr>
+        <w:t>, hat vor</w:t>
+      </w:r>
+      <w:r>
+        <w:rPr>
+          <w:lang w:val="de-CH"/>
+        </w:rPr>
+        <w:t xml:space="preserve"> mehreren</w:t>
+      </w:r>
+      <w:r>
+        <w:rPr>
+          <w:lang w:val="de-CH"/>
+        </w:rPr>
+        <w:t xml:space="preserve"> Jahren bereits </w:t>
+      </w:r>
+      <w:r>
+        <w:rPr>
+          <w:lang w:val="de-CH"/>
+        </w:rPr>
+        <w:t xml:space="preserve">ein Tool zur </w:t>
+      </w:r>
+      <w:r>
+        <w:rPr>
+          <w:lang w:val="de-CH"/>
+        </w:rPr>
+        <w:t>Planung solcher Events</w:t>
+      </w:r>
+      <w:r>
+        <w:rPr>
+          <w:lang w:val="de-CH"/>
+        </w:rPr>
+        <w:t xml:space="preserve"> realisiert</w:t>
+      </w:r>
+      <w:r>
+        <w:rPr>
+          <w:lang w:val="de-CH"/>
+        </w:rPr>
+        <w:t>. Dieses</w:t>
+      </w:r>
+      <w:r>
+        <w:rPr>
+          <w:lang w:val="de-CH"/>
+        </w:rPr>
+        <w:t xml:space="preserve"> </w:t>
+      </w:r>
+      <w:r>
+        <w:rPr>
+          <w:lang w:val="de-CH"/>
+        </w:rPr>
+        <w:t xml:space="preserve">web basierte Tool </w:t>
+      </w:r>
+      <w:r>
+        <w:rPr>
+          <w:lang w:val="de-CH"/>
+        </w:rPr>
+        <w:t>ist jedoch technisch nicht mehr auf dem neusten Stand und</w:t>
+      </w:r>
+      <w:r>
+        <w:rPr>
+          <w:lang w:val="de-CH"/>
+        </w:rPr>
+        <w:t xml:space="preserve"> besitzt beispielsweise kein </w:t>
+      </w:r>
+      <w:r>
+        <w:rPr>
+          <w:lang w:val="de-CH"/>
+        </w:rPr>
+        <w:t xml:space="preserve">mobilefreundliches </w:t>
+      </w:r>
+      <w:r>
+        <w:rPr>
+          <w:lang w:val="de-CH"/>
+        </w:rPr>
+        <w:t>Design</w:t>
+      </w:r>
+      <w:r>
+        <w:rPr>
+          <w:lang w:val="de-CH"/>
+        </w:rPr>
+        <w:t>, weshalb es abgelöst wird</w:t>
+      </w:r>
+      <w:r>
+        <w:rPr>
+          <w:lang w:val="de-CH"/>
+        </w:rPr>
+        <w:t>.</w:t>
+      </w:r>
+      <w:r>
+        <w:rPr>
+          <w:lang w:val="de-CH"/>
+        </w:rPr>
+        <w:t xml:space="preserve"> </w:t>
+      </w:r>
+      <w:r>
+        <w:rPr>
+          <w:lang w:val="de-CH"/>
+        </w:rPr>
+        <w:t xml:space="preserve">Als Alternative </w:t>
+      </w:r>
+      <w:r>
+        <w:rPr>
+          <w:lang w:val="de-CH"/>
+        </w:rPr>
+        <w:t>gibt es den grossen Anbieter Doodle, we</w:t>
+      </w:r>
+      <w:r>
+        <w:rPr>
+          <w:lang w:val="de-CH"/>
+        </w:rPr>
+        <w:t>lcher die Terminfindung leicht</w:t>
+      </w:r>
+      <w:r>
+        <w:rPr>
+          <w:lang w:val="de-CH"/>
+        </w:rPr>
+        <w:t xml:space="preserve"> gestaltet.</w:t>
+      </w:r>
+      <w:r>
+        <w:rPr>
+          <w:lang w:val="de-CH"/>
+        </w:rPr>
+        <w:t xml:space="preserve"> Jedoch fehlen auf Doodle Komfortfunktionen </w:t>
+      </w:r>
+      <w:r>
+        <w:rPr>
+          <w:lang w:val="de-CH"/>
+        </w:rPr>
+        <w:t>wie</w:t>
+      </w:r>
+      <w:r>
+        <w:rPr>
+          <w:lang w:val="de-CH"/>
+        </w:rPr>
+        <w:t xml:space="preserve"> das </w:t>
+      </w:r>
+      <w:r>
+        <w:rPr>
+          <w:lang w:val="de-CH"/>
+        </w:rPr>
+        <w:t xml:space="preserve">schnelle </w:t>
+      </w:r>
+      <w:r>
+        <w:rPr>
+          <w:lang w:val="de-CH"/>
+        </w:rPr>
+        <w:t xml:space="preserve">Erfassen von </w:t>
+      </w:r>
+      <w:r>
+        <w:rPr>
+          <w:lang w:val="de-CH"/>
+        </w:rPr>
+        <w:t xml:space="preserve">wiederholenden </w:t>
+      </w:r>
+      <w:r>
+        <w:rPr>
+          <w:lang w:val="de-CH"/>
+        </w:rPr>
+        <w:t>Terminen</w:t>
+      </w:r>
+      <w:r>
+        <w:rPr>
+          <w:lang w:val="de-CH"/>
+        </w:rPr>
+        <w:t xml:space="preserve"> oder eine integrierte Kostenverwaltung.</w:t>
+      </w:r>
+    </w:p>
+    <w:p>
+      <w:pPr>
+        <w:pStyle w:val="berschrift2"/>
+        <w:rPr>
+          <w:lang w:val="de-CH"/>
+        </w:rPr>
+      </w:pPr>
+      <w:bookmarkStart w:id="61" w:name="_Toc508050379"/>
+      <w:bookmarkStart w:id="62" w:name="_Ref508106987"/>
+      <w:bookmarkStart w:id="63" w:name="_Ref508107004"/>
+      <w:bookmarkStart w:id="64" w:name="_Ref508107021"/>
+      <w:bookmarkStart w:id="65" w:name="_Ref508107031"/>
+      <w:r>
+        <w:rPr>
+          <w:lang w:val="de-CH"/>
+        </w:rPr>
+        <w:t>Soll-Analyse</w:t>
+      </w:r>
       <w:bookmarkEnd w:id="61"/>
-    </w:p>
-    <w:p>
-      <w:pPr>
-        <w:rPr>
-          <w:lang w:val="de-CH"/>
-        </w:rPr>
-      </w:pPr>
-      <w:r>
-        <w:rPr>
-          <w:lang w:val="de-CH"/>
-        </w:rPr>
-        <w:t xml:space="preserve">Eine </w:t>
-      </w:r>
-      <w:r>
-        <w:rPr>
-          <w:lang w:val="de-CH"/>
-        </w:rPr>
-        <w:t>Analyse des</w:t>
-      </w:r>
-      <w:r>
-        <w:rPr>
-          <w:lang w:val="de-CH"/>
-        </w:rPr>
-        <w:t xml:space="preserve"> (noch nicht)</w:t>
-      </w:r>
-      <w:r>
-        <w:rPr>
-          <w:lang w:val="de-CH"/>
-        </w:rPr>
-        <w:t xml:space="preserve"> vorhandenen Systems.</w:t>
-      </w:r>
-    </w:p>
-    <w:p>
-      <w:pPr>
-        <w:rPr>
-          <w:lang w:val="de-CH"/>
-        </w:rPr>
-      </w:pPr>
-    </w:p>
-    <w:p>
-      <w:pPr>
-        <w:rPr>
-          <w:lang w:val="de-CH"/>
-        </w:rPr>
-      </w:pPr>
-      <w:r>
-        <w:rPr>
-          <w:shd w:val="clear" w:color="auto" w:fill="FFFFFF"/>
-          <w:lang w:val="de-CH"/>
-        </w:rPr>
-        <w:t xml:space="preserve">Im Arbeitsumfeld der Atos gibt es zahlreiche </w:t>
-      </w:r>
-      <w:r>
-        <w:rPr>
-          <w:shd w:val="clear" w:color="auto" w:fill="FFFFFF"/>
-          <w:lang w:val="de-CH"/>
-        </w:rPr>
-        <w:t>Events</w:t>
-      </w:r>
-      <w:r>
-        <w:rPr>
-          <w:shd w:val="clear" w:color="auto" w:fill="FFFFFF"/>
-          <w:lang w:val="de-CH"/>
-        </w:rPr>
-        <w:t>, welche sich regelmässig</w:t>
-      </w:r>
-      <w:r>
-        <w:rPr>
-          <w:shd w:val="clear" w:color="auto" w:fill="FFFFFF"/>
-          <w:lang w:val="de-CH"/>
-        </w:rPr>
-        <w:t xml:space="preserve"> wiederholen</w:t>
-      </w:r>
-      <w:r>
-        <w:rPr>
-          <w:shd w:val="clear" w:color="auto" w:fill="FFFFFF"/>
-          <w:lang w:val="de-CH"/>
-        </w:rPr>
-        <w:t>.</w:t>
-      </w:r>
-      <w:r>
-        <w:rPr>
-          <w:shd w:val="clear" w:color="auto" w:fill="FFFFFF"/>
-          <w:lang w:val="de-CH"/>
-        </w:rPr>
-        <w:t xml:space="preserve"> Ein konkretes Beispiel hierfür ist das wöchentliche Badminton.</w:t>
-      </w:r>
-      <w:r>
-        <w:rPr>
-          <w:shd w:val="clear" w:color="auto" w:fill="FFFFFF"/>
-          <w:lang w:val="de-CH"/>
-        </w:rPr>
-        <w:t xml:space="preserve"> </w:t>
-      </w:r>
-      <w:r>
-        <w:rPr>
-          <w:lang w:val="de-CH"/>
-        </w:rPr>
-        <w:t>Christoph Fauti, der Auftraggeber</w:t>
-      </w:r>
-      <w:r>
-        <w:rPr>
-          <w:lang w:val="de-CH"/>
-        </w:rPr>
-        <w:t xml:space="preserve"> dieses Projekts</w:t>
-      </w:r>
-      <w:r>
-        <w:rPr>
-          <w:lang w:val="de-CH"/>
-        </w:rPr>
-        <w:t xml:space="preserve"> und Organisator des wöchentlichen Badmintons</w:t>
-      </w:r>
-      <w:r>
-        <w:rPr>
-          <w:lang w:val="de-CH"/>
-        </w:rPr>
-        <w:t>, hat vor</w:t>
-      </w:r>
-      <w:r>
-        <w:rPr>
-          <w:lang w:val="de-CH"/>
-        </w:rPr>
-        <w:t xml:space="preserve"> mehreren</w:t>
-      </w:r>
-      <w:r>
-        <w:rPr>
-          <w:lang w:val="de-CH"/>
-        </w:rPr>
-        <w:t xml:space="preserve"> Jahren bereits </w:t>
-      </w:r>
-      <w:r>
-        <w:rPr>
-          <w:lang w:val="de-CH"/>
-        </w:rPr>
-        <w:t xml:space="preserve">ein Tool zur </w:t>
-      </w:r>
-      <w:r>
-        <w:rPr>
-          <w:lang w:val="de-CH"/>
-        </w:rPr>
-        <w:t>Planung solcher Events</w:t>
-      </w:r>
-      <w:r>
-        <w:rPr>
-          <w:lang w:val="de-CH"/>
-        </w:rPr>
-        <w:t xml:space="preserve"> realisiert</w:t>
-      </w:r>
-      <w:r>
-        <w:rPr>
-          <w:lang w:val="de-CH"/>
-        </w:rPr>
-        <w:t>. Dieses</w:t>
-      </w:r>
-      <w:r>
-        <w:rPr>
-          <w:lang w:val="de-CH"/>
-        </w:rPr>
-        <w:t xml:space="preserve"> </w:t>
-      </w:r>
-      <w:r>
-        <w:rPr>
-          <w:lang w:val="de-CH"/>
-        </w:rPr>
-        <w:t xml:space="preserve">web basierte Tool </w:t>
-      </w:r>
-      <w:r>
-        <w:rPr>
-          <w:lang w:val="de-CH"/>
-        </w:rPr>
-        <w:t>ist jedoch technisch nicht mehr auf dem neusten Stand und</w:t>
-      </w:r>
-      <w:r>
-        <w:rPr>
-          <w:lang w:val="de-CH"/>
-        </w:rPr>
-        <w:t xml:space="preserve"> besitzt beispielsweise kein </w:t>
-      </w:r>
-      <w:r>
-        <w:rPr>
-          <w:lang w:val="de-CH"/>
-        </w:rPr>
-        <w:t xml:space="preserve">mobilefreundliches </w:t>
-      </w:r>
-      <w:r>
-        <w:rPr>
-          <w:lang w:val="de-CH"/>
-        </w:rPr>
-        <w:t>Design</w:t>
-      </w:r>
-      <w:r>
-        <w:rPr>
-          <w:lang w:val="de-CH"/>
-        </w:rPr>
-        <w:t>, weshalb es abgelöst wird</w:t>
-      </w:r>
-      <w:r>
-        <w:rPr>
-          <w:lang w:val="de-CH"/>
-        </w:rPr>
-        <w:t>.</w:t>
-      </w:r>
-    </w:p>
-    <w:p>
-      <w:pPr>
-        <w:rPr>
-          <w:lang w:val="de-CH"/>
-        </w:rPr>
-      </w:pPr>
-      <w:r>
-        <w:rPr>
-          <w:lang w:val="de-CH"/>
-        </w:rPr>
-        <w:t xml:space="preserve">Als Alternative </w:t>
-      </w:r>
-      <w:r>
-        <w:rPr>
-          <w:lang w:val="de-CH"/>
-        </w:rPr>
-        <w:t>gibt es den grossen Anbieter Doodle, we</w:t>
-      </w:r>
-      <w:r>
-        <w:rPr>
-          <w:lang w:val="de-CH"/>
-        </w:rPr>
-        <w:t>lcher die Terminfindung leicht</w:t>
-      </w:r>
-      <w:r>
-        <w:rPr>
-          <w:lang w:val="de-CH"/>
-        </w:rPr>
-        <w:t xml:space="preserve"> gestaltet.</w:t>
-      </w:r>
-      <w:r>
-        <w:rPr>
-          <w:lang w:val="de-CH"/>
-        </w:rPr>
-        <w:t xml:space="preserve"> Jedoch fehlen auf Doodle Komfortfunktionen </w:t>
-      </w:r>
-      <w:r>
-        <w:rPr>
-          <w:lang w:val="de-CH"/>
-        </w:rPr>
-        <w:t>wie</w:t>
-      </w:r>
-      <w:r>
-        <w:rPr>
-          <w:lang w:val="de-CH"/>
-        </w:rPr>
-        <w:t xml:space="preserve"> das </w:t>
-      </w:r>
-      <w:r>
-        <w:rPr>
-          <w:lang w:val="de-CH"/>
-        </w:rPr>
-        <w:t xml:space="preserve">schnelle </w:t>
-      </w:r>
-      <w:r>
-        <w:rPr>
-          <w:lang w:val="de-CH"/>
-        </w:rPr>
-        <w:t xml:space="preserve">Erfassen von </w:t>
-      </w:r>
-      <w:r>
-        <w:rPr>
-          <w:lang w:val="de-CH"/>
-        </w:rPr>
-        <w:t xml:space="preserve">wiederholenden </w:t>
-      </w:r>
-      <w:r>
-        <w:rPr>
-          <w:lang w:val="de-CH"/>
-        </w:rPr>
-        <w:t>Terminen</w:t>
-      </w:r>
-      <w:r>
-        <w:rPr>
-          <w:lang w:val="de-CH"/>
-        </w:rPr>
-        <w:t xml:space="preserve"> oder eine integrierte Kostenverwaltung.</w:t>
-      </w:r>
-    </w:p>
-    <w:p>
-      <w:pPr>
-        <w:pStyle w:val="berschrift2"/>
-        <w:rPr>
-          <w:lang w:val="de-CH"/>
-        </w:rPr>
-      </w:pPr>
-      <w:bookmarkStart w:id="62" w:name="_Toc508050379"/>
-      <w:bookmarkStart w:id="63" w:name="_Ref508106987"/>
-      <w:bookmarkStart w:id="64" w:name="_Ref508107004"/>
-      <w:bookmarkStart w:id="65" w:name="_Ref508107021"/>
-      <w:bookmarkStart w:id="66" w:name="_Ref508107031"/>
-      <w:r>
-        <w:rPr>
-          <w:lang w:val="de-CH"/>
-        </w:rPr>
-        <w:t>Soll-Analyse</w:t>
-      </w:r>
       <w:bookmarkEnd w:id="62"/>
       <w:bookmarkEnd w:id="63"/>
       <w:bookmarkEnd w:id="64"/>
       <w:bookmarkEnd w:id="65"/>
-      <w:bookmarkEnd w:id="66"/>
     </w:p>
     <w:p>
       <w:pPr>
@@ -10959,10 +10423,10 @@
               <wp:align>right</wp:align>
             </wp:positionH>
             <wp:positionV relativeFrom="paragraph">
-              <wp:posOffset>212545</wp:posOffset>
+              <wp:posOffset>389255</wp:posOffset>
             </wp:positionV>
-            <wp:extent cx="2591435" cy="2413000"/>
-            <wp:effectExtent l="0" t="0" r="0" b="6350"/>
+            <wp:extent cx="2699385" cy="2513965"/>
+            <wp:effectExtent l="0" t="0" r="5715" b="635"/>
             <wp:wrapSquare wrapText="bothSides"/>
             <wp:docPr id="5" name="Grafik 5" descr="C:\Users\A610222\Source\Repos\HeyImIn\Dokumentation\Mockups\LoginRegister.PNG"/>
             <wp:cNvGraphicFramePr>
@@ -10993,7 +10457,7 @@
                   <pic:spPr bwMode="auto">
                     <a:xfrm>
                       <a:off x="0" y="0"/>
-                      <a:ext cx="2591435" cy="2413000"/>
+                      <a:ext cx="2699385" cy="2513965"/>
                     </a:xfrm>
                     <a:prstGeom prst="rect">
                       <a:avLst/>
@@ -11043,21 +10507,7 @@
         <w:rPr>
           <w:lang w:val="de-CH"/>
         </w:rPr>
-        <w:t xml:space="preserve"> Das Frontend umfasst die Angular-Anwendung, welche im Browser läuft, und das Backend umfasst die Serverlogik, welcher auf </w:t>
-      </w:r>
-      <w:proofErr w:type="spellStart"/>
-      <w:r>
-        <w:rPr>
-          <w:lang w:val="de-CH"/>
-        </w:rPr>
-        <w:t>Azure</w:t>
-      </w:r>
-      <w:proofErr w:type="spellEnd"/>
-      <w:r>
-        <w:rPr>
-          <w:lang w:val="de-CH"/>
-        </w:rPr>
-        <w:t xml:space="preserve"> gehostet wird.</w:t>
+        <w:t xml:space="preserve"> Das Frontend umfasst die Angular-Anwendung, welche im Browser läuft, und das Backend umfasst die Serverlogik, welcher auf Azure gehostet wird.</w:t>
       </w:r>
     </w:p>
     <w:p>
@@ -11077,21 +10527,7 @@
         <w:rPr>
           <w:lang w:val="de-CH"/>
         </w:rPr>
-        <w:t xml:space="preserve"> – Benutzer </w:t>
-      </w:r>
-      <w:proofErr w:type="spellStart"/>
-      <w:r>
-        <w:rPr>
-          <w:lang w:val="de-CH"/>
-        </w:rPr>
-        <w:t>Self</w:t>
-      </w:r>
-      <w:proofErr w:type="spellEnd"/>
-      <w:r>
-        <w:rPr>
-          <w:lang w:val="de-CH"/>
-        </w:rPr>
-        <w:t>-Service</w:t>
+        <w:t xml:space="preserve"> – Benutzer Self-Service</w:t>
       </w:r>
     </w:p>
     <w:p>
@@ -11107,16 +10543,84 @@
           <w:lang w:val="de-CH" w:eastAsia="de-CH"/>
         </w:rPr>
         <w:drawing>
-          <wp:anchor distT="0" distB="0" distL="114300" distR="114300" simplePos="0" relativeHeight="251664384" behindDoc="0" locked="0" layoutInCell="1" allowOverlap="1">
+          <wp:anchor distT="0" distB="0" distL="114300" distR="114300" simplePos="0" relativeHeight="251663360" behindDoc="1" locked="0" layoutInCell="1" allowOverlap="1">
             <wp:simplePos x="0" y="0"/>
             <wp:positionH relativeFrom="margin">
-              <wp:posOffset>11892</wp:posOffset>
+              <wp:align>right</wp:align>
             </wp:positionH>
             <wp:positionV relativeFrom="paragraph">
-              <wp:posOffset>1254331</wp:posOffset>
+              <wp:posOffset>2343785</wp:posOffset>
             </wp:positionV>
-            <wp:extent cx="2564130" cy="3611880"/>
-            <wp:effectExtent l="0" t="0" r="7620" b="7620"/>
+            <wp:extent cx="2700000" cy="3085715"/>
+            <wp:effectExtent l="0" t="0" r="5715" b="635"/>
+            <wp:wrapSquare wrapText="bothSides"/>
+            <wp:docPr id="6" name="Grafik 6" descr="C:\Users\A610222\Source\Repos\HeyImIn\Dokumentation\Mockups\ResetPassword.PNG"/>
+            <wp:cNvGraphicFramePr>
+              <a:graphicFrameLocks xmlns:a="http://schemas.openxmlformats.org/drawingml/2006/main" noChangeAspect="1"/>
+            </wp:cNvGraphicFramePr>
+            <a:graphic xmlns:a="http://schemas.openxmlformats.org/drawingml/2006/main">
+              <a:graphicData uri="http://schemas.openxmlformats.org/drawingml/2006/picture">
+                <pic:pic xmlns:pic="http://schemas.openxmlformats.org/drawingml/2006/picture">
+                  <pic:nvPicPr>
+                    <pic:cNvPr id="0" name="Picture 5" descr="C:\Users\A610222\Source\Repos\HeyImIn\Dokumentation\Mockups\ResetPassword.PNG"/>
+                    <pic:cNvPicPr>
+                      <a:picLocks noChangeAspect="1" noChangeArrowheads="1"/>
+                    </pic:cNvPicPr>
+                  </pic:nvPicPr>
+                  <pic:blipFill>
+                    <a:blip r:embed="rId38" cstate="print">
+                      <a:extLst>
+                        <a:ext uri="{28A0092B-C50C-407E-A947-70E740481C1C}">
+                          <a14:useLocalDpi xmlns:a14="http://schemas.microsoft.com/office/drawing/2010/main" val="0"/>
+                        </a:ext>
+                      </a:extLst>
+                    </a:blip>
+                    <a:srcRect/>
+                    <a:stretch>
+                      <a:fillRect/>
+                    </a:stretch>
+                  </pic:blipFill>
+                  <pic:spPr bwMode="auto">
+                    <a:xfrm>
+                      <a:off x="0" y="0"/>
+                      <a:ext cx="2700000" cy="3085715"/>
+                    </a:xfrm>
+                    <a:prstGeom prst="rect">
+                      <a:avLst/>
+                    </a:prstGeom>
+                    <a:noFill/>
+                    <a:ln>
+                      <a:noFill/>
+                    </a:ln>
+                  </pic:spPr>
+                </pic:pic>
+              </a:graphicData>
+            </a:graphic>
+            <wp14:sizeRelH relativeFrom="margin">
+              <wp14:pctWidth>0</wp14:pctWidth>
+            </wp14:sizeRelH>
+            <wp14:sizeRelV relativeFrom="margin">
+              <wp14:pctHeight>0</wp14:pctHeight>
+            </wp14:sizeRelV>
+          </wp:anchor>
+        </w:drawing>
+      </w:r>
+      <w:r>
+        <w:rPr>
+          <w:noProof/>
+          <w:lang w:val="de-CH" w:eastAsia="de-CH"/>
+        </w:rPr>
+        <w:drawing>
+          <wp:anchor distT="0" distB="0" distL="114300" distR="114300" simplePos="0" relativeHeight="251664384" behindDoc="1" locked="0" layoutInCell="1" allowOverlap="1">
+            <wp:simplePos x="0" y="0"/>
+            <wp:positionH relativeFrom="margin">
+              <wp:align>left</wp:align>
+            </wp:positionH>
+            <wp:positionV relativeFrom="paragraph">
+              <wp:posOffset>1620161</wp:posOffset>
+            </wp:positionV>
+            <wp:extent cx="2700000" cy="3803553"/>
+            <wp:effectExtent l="0" t="0" r="5715" b="6985"/>
             <wp:wrapSquare wrapText="bothSides"/>
             <wp:docPr id="7" name="Grafik 7" descr="C:\Users\A610222\Source\Repos\HeyImIn\Dokumentation\Mockups\Profile.PNG"/>
             <wp:cNvGraphicFramePr>
@@ -11132,7 +10636,7 @@
                     </pic:cNvPicPr>
                   </pic:nvPicPr>
                   <pic:blipFill rotWithShape="1">
-                    <a:blip r:embed="rId38" cstate="print">
+                    <a:blip r:embed="rId39" cstate="print">
                       <a:extLst>
                         <a:ext uri="{28A0092B-C50C-407E-A947-70E740481C1C}">
                           <a14:useLocalDpi xmlns:a14="http://schemas.microsoft.com/office/drawing/2010/main" val="0"/>
@@ -11145,7 +10649,7 @@
                   <pic:spPr bwMode="auto">
                     <a:xfrm>
                       <a:off x="0" y="0"/>
-                      <a:ext cx="2564130" cy="3611880"/>
+                      <a:ext cx="2700000" cy="3803553"/>
                     </a:xfrm>
                     <a:prstGeom prst="rect">
                       <a:avLst/>
@@ -11177,19 +10681,115 @@
           <w:noProof/>
           <w:lang w:val="de-CH" w:eastAsia="de-CH"/>
         </w:rPr>
+        <w:t xml:space="preserve">Benutzer können sich anmelden oder ein neues Benutzerkonto anlegen. Zusätzlich können registrierte Benutzer ihr Passwort zurücksetzen, wobei </w:t>
+      </w:r>
+      <w:r>
+        <w:rPr>
+          <w:noProof/>
+          <w:lang w:val="de-CH" w:eastAsia="de-CH"/>
+        </w:rPr>
+        <w:t xml:space="preserve">ihnen </w:t>
+      </w:r>
+      <w:r>
+        <w:rPr>
+          <w:noProof/>
+          <w:lang w:val="de-CH" w:eastAsia="de-CH"/>
+        </w:rPr>
+        <w:t xml:space="preserve">eine </w:t>
+      </w:r>
+      <w:r>
+        <w:rPr>
+          <w:noProof/>
+          <w:lang w:val="de-CH" w:eastAsia="de-CH"/>
+        </w:rPr>
+        <w:t xml:space="preserve">E-Mail mit den benötigten Informationen </w:t>
+      </w:r>
+      <w:r>
+        <w:rPr>
+          <w:noProof/>
+          <w:lang w:val="de-CH" w:eastAsia="de-CH"/>
+        </w:rPr>
+        <w:t>zugesendet</w:t>
+      </w:r>
+      <w:r>
+        <w:rPr>
+          <w:noProof/>
+          <w:lang w:val="de-CH" w:eastAsia="de-CH"/>
+        </w:rPr>
+        <w:t xml:space="preserve"> wird.</w:t>
+      </w:r>
+      <w:r>
+        <w:rPr>
+          <w:noProof/>
+          <w:lang w:val="de-CH" w:eastAsia="de-CH"/>
+        </w:rPr>
+        <w:t xml:space="preserve"> Angemeldete Benutzer können auch ihre persönlichen Daten aktualisieren oder ihr Benutzerkonto entgültig löschen.</w:t>
+      </w:r>
+      <w:r>
+        <w:rPr>
+          <w:noProof/>
+          <w:lang w:val="de-CH" w:eastAsia="de-CH"/>
+        </w:rPr>
+        <w:t xml:space="preserve"> Bei einer solchen Löschen werden auch alle Teilnahmen und organiserten Events gelöscht.</w:t>
+      </w:r>
+    </w:p>
+    <w:p>
+      <w:pPr>
+        <w:pStyle w:val="berschrift3"/>
+        <w:rPr>
+          <w:lang w:val="de-CH"/>
+        </w:rPr>
+      </w:pPr>
+      <w:r>
+        <w:rPr>
+          <w:lang w:val="de-CH"/>
+        </w:rPr>
+        <w:lastRenderedPageBreak/>
+        <w:t xml:space="preserve">Frontend </w:t>
+      </w:r>
+      <w:r>
+        <w:rPr>
+          <w:lang w:val="de-CH"/>
+        </w:rPr>
+        <w:t>–</w:t>
+      </w:r>
+      <w:r>
+        <w:rPr>
+          <w:lang w:val="de-CH"/>
+        </w:rPr>
+        <w:t xml:space="preserve"> </w:t>
+      </w:r>
+      <w:r>
+        <w:rPr>
+          <w:lang w:val="de-CH"/>
+        </w:rPr>
+        <w:t>Events Sicht Teilnehmer</w:t>
+      </w:r>
+    </w:p>
+    <w:p>
+      <w:pPr>
+        <w:rPr>
+          <w:lang w:val="de-CH"/>
+        </w:rPr>
+      </w:pPr>
+      <w:r>
+        <w:rPr>
+          <w:noProof/>
+          <w:lang w:val="de-CH" w:eastAsia="de-CH"/>
+        </w:rPr>
         <w:drawing>
-          <wp:anchor distT="0" distB="0" distL="114300" distR="114300" simplePos="0" relativeHeight="251663360" behindDoc="1" locked="0" layoutInCell="1" allowOverlap="1">
+          <wp:anchor distT="0" distB="0" distL="114300" distR="114300" simplePos="0" relativeHeight="251666432" behindDoc="0" locked="0" layoutInCell="1" allowOverlap="1">
             <wp:simplePos x="0" y="0"/>
             <wp:positionH relativeFrom="margin">
-              <wp:align>right</wp:align>
+              <wp:posOffset>2983865</wp:posOffset>
             </wp:positionH>
             <wp:positionV relativeFrom="paragraph">
-              <wp:posOffset>1908459</wp:posOffset>
+              <wp:posOffset>93014</wp:posOffset>
             </wp:positionV>
-            <wp:extent cx="2591435" cy="2961640"/>
-            <wp:effectExtent l="0" t="0" r="0" b="0"/>
+            <wp:extent cx="2699385" cy="6094730"/>
+            <wp:effectExtent l="0" t="0" r="5715" b="1270"/>
             <wp:wrapSquare wrapText="bothSides"/>
-            <wp:docPr id="6" name="Grafik 6" descr="C:\Users\A610222\Source\Repos\HeyImIn\Dokumentation\Mockups\ResetPassword.PNG"/>
+            <wp:docPr id="9" name="Grafik 9" descr="C:\Users\A610222\Source\Repos\HeyImIn\Dokumentation\Mockups\ViewEvent.PNG"/>
             <wp:cNvGraphicFramePr>
               <a:graphicFrameLocks xmlns:a="http://schemas.openxmlformats.org/drawingml/2006/main" noChangeAspect="1"/>
             </wp:cNvGraphicFramePr>
@@ -11197,13 +10797,13 @@
               <a:graphicData uri="http://schemas.openxmlformats.org/drawingml/2006/picture">
                 <pic:pic xmlns:pic="http://schemas.openxmlformats.org/drawingml/2006/picture">
                   <pic:nvPicPr>
-                    <pic:cNvPr id="0" name="Picture 5" descr="C:\Users\A610222\Source\Repos\HeyImIn\Dokumentation\Mockups\ResetPassword.PNG"/>
+                    <pic:cNvPr id="0" name="Picture 15" descr="C:\Users\A610222\Source\Repos\HeyImIn\Dokumentation\Mockups\ViewEvent.PNG"/>
                     <pic:cNvPicPr>
                       <a:picLocks noChangeAspect="1" noChangeArrowheads="1"/>
                     </pic:cNvPicPr>
                   </pic:nvPicPr>
                   <pic:blipFill>
-                    <a:blip r:embed="rId39" cstate="print">
+                    <a:blip r:embed="rId40" cstate="print">
                       <a:extLst>
                         <a:ext uri="{28A0092B-C50C-407E-A947-70E740481C1C}">
                           <a14:useLocalDpi xmlns:a14="http://schemas.microsoft.com/office/drawing/2010/main" val="0"/>
@@ -11218,7 +10818,7 @@
                   <pic:spPr bwMode="auto">
                     <a:xfrm>
                       <a:off x="0" y="0"/>
-                      <a:ext cx="2591435" cy="2961640"/>
+                      <a:ext cx="2699385" cy="6094730"/>
                     </a:xfrm>
                     <a:prstGeom prst="rect">
                       <a:avLst/>
@@ -11242,59 +10842,453 @@
       </w:r>
       <w:r>
         <w:rPr>
+          <w:lang w:val="de-CH"/>
+        </w:rPr>
+        <w:t xml:space="preserve">Alle Benutzer können als Teilnehmer bei einem Event mitmachen. Lediglich für private Events wird eine explizite Einladung benötigt. Für die weiteren Events kann jeder Benutzer über die Seite «Events» (Startseite) einen Event finden und an diesem teilnehmen. </w:t>
+      </w:r>
+      <w:r>
+        <w:rPr>
+          <w:lang w:val="de-CH"/>
+        </w:rPr>
+        <w:t>Sobald man an einem Event</w:t>
+      </w:r>
+      <w:r>
+        <w:rPr>
+          <w:lang w:val="de-CH"/>
+        </w:rPr>
+        <w:t xml:space="preserve"> teilnimmt</w:t>
+      </w:r>
+      <w:r>
+        <w:rPr>
+          <w:lang w:val="de-CH"/>
+        </w:rPr>
+        <w:t xml:space="preserve"> wird dieser unter «Meine Events» aufgeführt. Um </w:t>
+      </w:r>
+      <w:r>
+        <w:rPr>
+          <w:lang w:val="de-CH"/>
+        </w:rPr>
+        <w:t xml:space="preserve">an einem Event teilzunehmen </w:t>
+      </w:r>
+      <w:r>
+        <w:rPr>
+          <w:lang w:val="de-CH"/>
+        </w:rPr>
+        <w:t xml:space="preserve">kann ein Benutzer entweder </w:t>
+      </w:r>
+      <w:r>
+        <w:rPr>
+          <w:lang w:val="de-CH"/>
+        </w:rPr>
+        <w:t xml:space="preserve">an </w:t>
+      </w:r>
+      <w:r>
+        <w:rPr>
+          <w:lang w:val="de-CH"/>
+        </w:rPr>
+        <w:t xml:space="preserve">einem Termin teilnehmen oder </w:t>
+      </w:r>
+      <w:r>
+        <w:rPr>
+          <w:lang w:val="de-CH"/>
+        </w:rPr>
+        <w:t>explizit</w:t>
+      </w:r>
+      <w:r>
+        <w:rPr>
+          <w:lang w:val="de-CH"/>
+        </w:rPr>
+        <w:t xml:space="preserve"> «Zu meine Events hinzufügen» klicken.</w:t>
+      </w:r>
+      <w:r>
+        <w:rPr>
+          <w:lang w:val="de-CH"/>
+        </w:rPr>
+        <w:t xml:space="preserve"> Um das Interesse an einem Event wieder zu wiederrufen kann dieser wieder verlassen werden, wobei </w:t>
+      </w:r>
+      <w:r>
+        <w:rPr>
+          <w:lang w:val="de-CH"/>
+        </w:rPr>
+        <w:t xml:space="preserve">zukünftige </w:t>
+      </w:r>
+      <w:r>
+        <w:rPr>
+          <w:lang w:val="de-CH"/>
+        </w:rPr>
+        <w:t>Teilnahmen aufgelöst werden.</w:t>
+      </w:r>
+      <w:r>
+        <w:rPr>
+          <w:lang w:val="de-CH"/>
+        </w:rPr>
+        <w:t xml:space="preserve"> Um die Anzahl Interaktionen zu optimieren kann man auf der Übersichtsseite direkt an dem nächsten Termin teilnehmen</w:t>
+      </w:r>
+      <w:r>
+        <w:rPr>
+          <w:lang w:val="de-CH"/>
+        </w:rPr>
+        <w:t>, sofern dieser existiert</w:t>
+      </w:r>
+      <w:r>
+        <w:rPr>
+          <w:lang w:val="de-CH"/>
+        </w:rPr>
+        <w:t>.</w:t>
+      </w:r>
+    </w:p>
+    <w:p>
+      <w:pPr>
+        <w:rPr>
+          <w:lang w:val="de-CH"/>
+        </w:rPr>
+      </w:pPr>
+      <w:r>
+        <w:rPr>
           <w:noProof/>
           <w:lang w:val="de-CH" w:eastAsia="de-CH"/>
         </w:rPr>
-        <w:t xml:space="preserve">Benutzer können sich anmelden oder ein neues Benutzerkonto anlegen. Zusätzlich können registrierte Benutzer ihr Passwort zurücksetzen, wobei </w:t>
+        <w:drawing>
+          <wp:anchor distT="0" distB="0" distL="114300" distR="114300" simplePos="0" relativeHeight="251665408" behindDoc="1" locked="0" layoutInCell="1" allowOverlap="1">
+            <wp:simplePos x="0" y="0"/>
+            <wp:positionH relativeFrom="margin">
+              <wp:align>left</wp:align>
+            </wp:positionH>
+            <wp:positionV relativeFrom="paragraph">
+              <wp:posOffset>881215</wp:posOffset>
+            </wp:positionV>
+            <wp:extent cx="2699385" cy="2987040"/>
+            <wp:effectExtent l="0" t="0" r="5715" b="3810"/>
+            <wp:wrapTight wrapText="bothSides">
+              <wp:wrapPolygon edited="0">
+                <wp:start x="0" y="0"/>
+                <wp:lineTo x="0" y="21490"/>
+                <wp:lineTo x="21493" y="21490"/>
+                <wp:lineTo x="21493" y="0"/>
+                <wp:lineTo x="0" y="0"/>
+              </wp:wrapPolygon>
+            </wp:wrapTight>
+            <wp:docPr id="8" name="Grafik 8" descr="C:\Users\A610222\Source\Repos\HeyImIn\Dokumentation\Mockups\Events.PNG"/>
+            <wp:cNvGraphicFramePr>
+              <a:graphicFrameLocks xmlns:a="http://schemas.openxmlformats.org/drawingml/2006/main" noChangeAspect="1"/>
+            </wp:cNvGraphicFramePr>
+            <a:graphic xmlns:a="http://schemas.openxmlformats.org/drawingml/2006/main">
+              <a:graphicData uri="http://schemas.openxmlformats.org/drawingml/2006/picture">
+                <pic:pic xmlns:pic="http://schemas.openxmlformats.org/drawingml/2006/picture">
+                  <pic:nvPicPr>
+                    <pic:cNvPr id="0" name="Picture 14" descr="C:\Users\A610222\Source\Repos\HeyImIn\Dokumentation\Mockups\Events.PNG"/>
+                    <pic:cNvPicPr>
+                      <a:picLocks noChangeAspect="1" noChangeArrowheads="1"/>
+                    </pic:cNvPicPr>
+                  </pic:nvPicPr>
+                  <pic:blipFill>
+                    <a:blip r:embed="rId41" cstate="print">
+                      <a:extLst>
+                        <a:ext uri="{28A0092B-C50C-407E-A947-70E740481C1C}">
+                          <a14:useLocalDpi xmlns:a14="http://schemas.microsoft.com/office/drawing/2010/main" val="0"/>
+                        </a:ext>
+                      </a:extLst>
+                    </a:blip>
+                    <a:srcRect/>
+                    <a:stretch>
+                      <a:fillRect/>
+                    </a:stretch>
+                  </pic:blipFill>
+                  <pic:spPr bwMode="auto">
+                    <a:xfrm>
+                      <a:off x="0" y="0"/>
+                      <a:ext cx="2699385" cy="2987040"/>
+                    </a:xfrm>
+                    <a:prstGeom prst="rect">
+                      <a:avLst/>
+                    </a:prstGeom>
+                    <a:noFill/>
+                    <a:ln>
+                      <a:noFill/>
+                    </a:ln>
+                  </pic:spPr>
+                </pic:pic>
+              </a:graphicData>
+            </a:graphic>
+            <wp14:sizeRelH relativeFrom="margin">
+              <wp14:pctWidth>0</wp14:pctWidth>
+            </wp14:sizeRelH>
+            <wp14:sizeRelV relativeFrom="margin">
+              <wp14:pctHeight>0</wp14:pctHeight>
+            </wp14:sizeRelV>
+          </wp:anchor>
+        </w:drawing>
+      </w:r>
+      <w:r>
+        <w:rPr>
+          <w:lang w:val="de-CH"/>
+        </w:rPr>
+        <w:t xml:space="preserve">In der Detailansicht kann </w:t>
+      </w:r>
+      <w:r>
+        <w:rPr>
+          <w:lang w:val="de-CH"/>
+        </w:rPr>
+        <w:t>jeder Teilnehmer zusätzlich die nächsten Termine sehen und bereits zukünftigen Terminen zu- oder absagen. Optional kann jeder Teilnehmer Notifikationen deaktivieren, welcher er nicht bekommen möchte.</w:t>
+      </w:r>
+    </w:p>
+    <w:p>
+      <w:pPr>
+        <w:pStyle w:val="berschrift3"/>
+        <w:rPr>
+          <w:lang w:val="de-CH"/>
+        </w:rPr>
+      </w:pPr>
+      <w:r>
+        <w:rPr>
+          <w:lang w:val="de-CH"/>
+        </w:rPr>
+        <w:t>Frontend – Events Sicht Organisator</w:t>
+      </w:r>
+    </w:p>
+    <w:p>
+      <w:pPr>
+        <w:rPr>
+          <w:lang w:val="de-CH"/>
+        </w:rPr>
+      </w:pPr>
+      <w:r>
+        <w:rPr>
+          <w:lang w:val="de-CH"/>
+        </w:rPr>
+        <w:t>Organisatoren können neben der Teilnehmer-Ansicht auch eine Organisator-Ansicht öffnen</w:t>
+      </w:r>
+      <w:r>
+        <w:rPr>
+          <w:lang w:val="de-CH"/>
+        </w:rPr>
+        <w:t>, welche zum Bearbeiten oder Erstellen von Events verwendet wird</w:t>
+      </w:r>
+      <w:bookmarkStart w:id="66" w:name="_GoBack"/>
+      <w:bookmarkEnd w:id="66"/>
+      <w:r>
+        <w:rPr>
+          <w:lang w:val="de-CH"/>
+        </w:rPr>
+        <w:t>. In dieser können sie allgemeine Informationen wie die Beschreibung oder den Titel ändern.</w:t>
+      </w:r>
+      <w:r>
+        <w:rPr>
+          <w:lang w:val="de-CH"/>
+        </w:rPr>
+        <w:t xml:space="preserve"> Auch kann der Organisator den Event als privat deklarieren, woraufhin nur eingeladene Personen teilnehmen </w:t>
+      </w:r>
+      <w:r>
+        <w:rPr>
+          <w:lang w:val="de-CH"/>
+        </w:rPr>
+        <w:t>dürfen</w:t>
+      </w:r>
+      <w:r>
+        <w:rPr>
+          <w:lang w:val="de-CH"/>
+        </w:rPr>
+        <w:t>.</w:t>
+      </w:r>
+      <w:r>
+        <w:rPr>
+          <w:lang w:val="de-CH"/>
+        </w:rPr>
+        <w:t xml:space="preserve"> Falls ein Event nie mehr stattfinden wird kann man diesen auch löschen. Über Änderungen an diesen Eigenschaften werden </w:t>
+      </w:r>
+      <w:r>
+        <w:rPr>
+          <w:lang w:val="de-CH"/>
+        </w:rPr>
+        <w:t>alle</w:t>
+      </w:r>
+      <w:r>
+        <w:rPr>
+          <w:lang w:val="de-CH"/>
+        </w:rPr>
+        <w:t xml:space="preserve"> Teilnehmer informiert.</w:t>
+      </w:r>
+    </w:p>
+    <w:p>
+      <w:pPr>
+        <w:rPr>
+          <w:lang w:val="de-CH"/>
+        </w:rPr>
+      </w:pPr>
+      <w:r>
+        <w:rPr>
+          <w:lang w:val="de-CH"/>
+        </w:rPr>
+        <w:t xml:space="preserve">Neben dem Event an sich können auch die Termine verwaltet werden. So kann ein Administrator neue Termine erfassen oder die bestehenden absagen. Beim Erfassen von neuen Terminen werden alle Startdaten mit Enter getrennt erfasst. Dies hat den Vorteil, dass man über </w:t>
       </w:r>
       <w:r>
         <w:rPr>
           <w:noProof/>
           <w:lang w:val="de-CH" w:eastAsia="de-CH"/>
         </w:rPr>
-        <w:t xml:space="preserve">ihnen </w:t>
-      </w:r>
-      <w:r>
-        <w:rPr>
-          <w:noProof/>
-          <w:lang w:val="de-CH" w:eastAsia="de-CH"/>
-        </w:rPr>
-        <w:t xml:space="preserve">eine </w:t>
-      </w:r>
-      <w:r>
-        <w:rPr>
-          <w:noProof/>
-          <w:lang w:val="de-CH" w:eastAsia="de-CH"/>
-        </w:rPr>
-        <w:t xml:space="preserve">E-Mail mit den benötigten Informationen </w:t>
-      </w:r>
-      <w:r>
-        <w:rPr>
-          <w:noProof/>
-          <w:lang w:val="de-CH" w:eastAsia="de-CH"/>
-        </w:rPr>
-        <w:t>zugesendet</w:t>
-      </w:r>
-      <w:r>
-        <w:rPr>
-          <w:noProof/>
-          <w:lang w:val="de-CH" w:eastAsia="de-CH"/>
-        </w:rPr>
-        <w:t xml:space="preserve"> wird.</w:t>
-      </w:r>
-      <w:r>
-        <w:rPr>
-          <w:noProof/>
-          <w:lang w:val="de-CH" w:eastAsia="de-CH"/>
-        </w:rPr>
-        <w:t xml:space="preserve"> Angemeldete Benutzer können auch ihre persönlichen Daten aktualisieren oder ihr Benutzerkonto entgültig löschen.</w:t>
-      </w:r>
-      <w:r>
-        <w:rPr>
-          <w:noProof/>
-          <w:lang w:val="de-CH" w:eastAsia="de-CH"/>
-        </w:rPr>
-        <w:t xml:space="preserve"> Bei einer solchen Löschen werden auch alle Teilnahmen und organiserten Events gelöscht.</w:t>
+        <w:lastRenderedPageBreak/>
+        <w:drawing>
+          <wp:anchor distT="0" distB="0" distL="114300" distR="114300" simplePos="0" relativeHeight="251668480" behindDoc="0" locked="0" layoutInCell="1" allowOverlap="1" wp14:anchorId="0F96789D" wp14:editId="1A9DDDAE">
+            <wp:simplePos x="0" y="0"/>
+            <wp:positionH relativeFrom="margin">
+              <wp:align>right</wp:align>
+            </wp:positionH>
+            <wp:positionV relativeFrom="paragraph">
+              <wp:posOffset>0</wp:posOffset>
+            </wp:positionV>
+            <wp:extent cx="2591435" cy="7926705"/>
+            <wp:effectExtent l="0" t="0" r="0" b="0"/>
+            <wp:wrapSquare wrapText="bothSides"/>
+            <wp:docPr id="10" name="Grafik 10" descr="C:\Users\A610222\Source\Repos\HeyImIn\Dokumentation\Mockups\EditEvent.PNG"/>
+            <wp:cNvGraphicFramePr>
+              <a:graphicFrameLocks xmlns:a="http://schemas.openxmlformats.org/drawingml/2006/main" noChangeAspect="1"/>
+            </wp:cNvGraphicFramePr>
+            <a:graphic xmlns:a="http://schemas.openxmlformats.org/drawingml/2006/main">
+              <a:graphicData uri="http://schemas.openxmlformats.org/drawingml/2006/picture">
+                <pic:pic xmlns:pic="http://schemas.openxmlformats.org/drawingml/2006/picture">
+                  <pic:nvPicPr>
+                    <pic:cNvPr id="0" name="Picture 16" descr="C:\Users\A610222\Source\Repos\HeyImIn\Dokumentation\Mockups\EditEvent.PNG"/>
+                    <pic:cNvPicPr>
+                      <a:picLocks noChangeAspect="1" noChangeArrowheads="1"/>
+                    </pic:cNvPicPr>
+                  </pic:nvPicPr>
+                  <pic:blipFill>
+                    <a:blip r:embed="rId42" cstate="print">
+                      <a:extLst>
+                        <a:ext uri="{28A0092B-C50C-407E-A947-70E740481C1C}">
+                          <a14:useLocalDpi xmlns:a14="http://schemas.microsoft.com/office/drawing/2010/main" val="0"/>
+                        </a:ext>
+                      </a:extLst>
+                    </a:blip>
+                    <a:srcRect/>
+                    <a:stretch>
+                      <a:fillRect/>
+                    </a:stretch>
+                  </pic:blipFill>
+                  <pic:spPr bwMode="auto">
+                    <a:xfrm>
+                      <a:off x="0" y="0"/>
+                      <a:ext cx="2591435" cy="7926705"/>
+                    </a:xfrm>
+                    <a:prstGeom prst="rect">
+                      <a:avLst/>
+                    </a:prstGeom>
+                    <a:noFill/>
+                    <a:ln>
+                      <a:noFill/>
+                    </a:ln>
+                  </pic:spPr>
+                </pic:pic>
+              </a:graphicData>
+            </a:graphic>
+            <wp14:sizeRelH relativeFrom="margin">
+              <wp14:pctWidth>0</wp14:pctWidth>
+            </wp14:sizeRelH>
+            <wp14:sizeRelV relativeFrom="margin">
+              <wp14:pctHeight>0</wp14:pctHeight>
+            </wp14:sizeRelV>
+          </wp:anchor>
+        </w:drawing>
+      </w:r>
+      <w:r>
+        <w:rPr>
+          <w:lang w:val="de-CH"/>
+        </w:rPr>
+        <w:t>Programme</w:t>
+      </w:r>
+      <w:r>
+        <w:rPr>
+          <w:lang w:val="de-CH"/>
+        </w:rPr>
+        <w:t xml:space="preserve"> wie Excel sehr effizient duzende von Daten erfassen kann</w:t>
+      </w:r>
+      <w:r>
+        <w:rPr>
+          <w:lang w:val="de-CH"/>
+        </w:rPr>
+        <w:t>, ohne sich mit Datumsauswahlen herumzuschlagen</w:t>
+      </w:r>
+      <w:r>
+        <w:rPr>
+          <w:lang w:val="de-CH"/>
+        </w:rPr>
+        <w:t>.</w:t>
+      </w:r>
+      <w:r>
+        <w:rPr>
+          <w:lang w:val="de-CH"/>
+        </w:rPr>
+        <w:t xml:space="preserve"> Falls man jedoch nur einen einzelnen Termin erfassen möchte kann man direkt in einem Textfeld das Datum und die Uhrzeit erfassen</w:t>
+      </w:r>
+      <w:r>
+        <w:rPr>
+          <w:lang w:val="de-CH"/>
+        </w:rPr>
+        <w:t>.</w:t>
+      </w:r>
+    </w:p>
+    <w:p>
+      <w:pPr>
+        <w:rPr>
+          <w:lang w:val="de-CH"/>
+        </w:rPr>
+      </w:pPr>
+    </w:p>
+    <w:p>
+      <w:pPr>
+        <w:rPr>
+          <w:lang w:val="de-CH"/>
+        </w:rPr>
+      </w:pPr>
+      <w:r>
+        <w:rPr>
+          <w:lang w:val="de-CH"/>
+        </w:rPr>
+        <w:t>Da die zeitlichen Abstände zwischen Events stark variieren kann darf jeder Organisator die Zeitperiode für Reminder und die Zusammenfassung selbst festlegen.</w:t>
+      </w:r>
+      <w:r>
+        <w:rPr>
+          <w:lang w:val="de-CH"/>
+        </w:rPr>
+        <w:t xml:space="preserve"> Der Reminder ist personalisiert und beinhaltet die Informationen zum Event und ob man (der Empfänger des Reminders) zugesagt hat. Die Zusammenfassung ist für </w:t>
+      </w:r>
+      <w:r>
+        <w:rPr>
+          <w:lang w:val="de-CH"/>
+        </w:rPr>
+        <w:t>alle identisch und beinhaltet eine Übersicht der Teilnehmer. Für jede Änderung an der Teilnehmerliste nach dem Versenden der Zusammenfassung wird eine aktualisierte Zusammenfassung versendet.</w:t>
+      </w:r>
+    </w:p>
+    <w:p>
+      <w:pPr>
+        <w:rPr>
+          <w:lang w:val="de-CH"/>
+        </w:rPr>
+      </w:pPr>
+    </w:p>
+    <w:p>
+      <w:pPr>
+        <w:rPr>
+          <w:lang w:val="de-CH"/>
+        </w:rPr>
+      </w:pPr>
+      <w:r>
+        <w:rPr>
+          <w:lang w:val="de-CH"/>
+        </w:rPr>
+        <w:t>Der Organisator kann ausserdem die Teilnahme pro Termin und die Teilnahme an dem Event für alle Teilnehmer ändern. Hintergedanke hierbei ist, dass ein Organisator inaktive Benutzer entfernt oder im Falle von Krankheit für einen Teilnehmer abs</w:t>
+      </w:r>
+      <w:r>
+        <w:rPr>
+          <w:lang w:val="de-CH"/>
+        </w:rPr>
+        <w:t>a</w:t>
+      </w:r>
+      <w:r>
+        <w:rPr>
+          <w:lang w:val="de-CH"/>
+        </w:rPr>
+        <w:t>gt.</w:t>
       </w:r>
     </w:p>
     <w:p>
@@ -11308,34 +11302,63 @@
         <w:rPr>
           <w:lang w:val="de-CH"/>
         </w:rPr>
-        <w:lastRenderedPageBreak/>
-        <w:t xml:space="preserve">Frontend </w:t>
-      </w:r>
-      <w:r>
-        <w:rPr>
-          <w:lang w:val="de-CH"/>
-        </w:rPr>
-        <w:t>–</w:t>
-      </w:r>
-      <w:r>
-        <w:rPr>
-          <w:lang w:val="de-CH"/>
-        </w:rPr>
-        <w:t xml:space="preserve"> </w:t>
-      </w:r>
-      <w:r>
-        <w:rPr>
-          <w:lang w:val="de-CH"/>
-        </w:rPr>
-        <w:t>Events Sicht Teilnehmer</w:t>
-      </w:r>
-    </w:p>
-    <w:p>
-      <w:pPr>
-        <w:rPr>
-          <w:lang w:val="de-CH"/>
-        </w:rPr>
-      </w:pPr>
+        <w:t>Backend</w:t>
+      </w:r>
+    </w:p>
+    <w:p>
+      <w:pPr>
+        <w:rPr>
+          <w:lang w:val="de-CH"/>
+        </w:rPr>
+      </w:pPr>
+      <w:r>
+        <w:rPr>
+          <w:lang w:val="de-CH"/>
+        </w:rPr>
+        <w:t>Auf Azure gehostete REST-Schnittstelle, realisiert</w:t>
+      </w:r>
+      <w:r>
+        <w:rPr>
+          <w:lang w:val="de-CH"/>
+        </w:rPr>
+        <w:t xml:space="preserve"> mit</w:t>
+      </w:r>
+      <w:r>
+        <w:rPr>
+          <w:lang w:val="de-CH"/>
+        </w:rPr>
+        <w:t xml:space="preserve"> ASP.net Web</w:t>
+      </w:r>
+      <w:r>
+        <w:rPr>
+          <w:lang w:val="de-CH"/>
+        </w:rPr>
+        <w:t>A</w:t>
+      </w:r>
+      <w:r>
+        <w:rPr>
+          <w:lang w:val="de-CH"/>
+        </w:rPr>
+        <w:t>pi</w:t>
+      </w:r>
+      <w:r>
+        <w:rPr>
+          <w:lang w:val="de-CH"/>
+        </w:rPr>
+        <w:t xml:space="preserve"> 2</w:t>
+      </w:r>
+      <w:r>
+        <w:rPr>
+          <w:lang w:val="de-CH"/>
+        </w:rPr>
+        <w:t>.</w:t>
+      </w:r>
+      <w:r>
+        <w:rPr>
+          <w:lang w:val="de-CH"/>
+        </w:rPr>
+        <w:t xml:space="preserve"> Alle oben beschriebenen Benutzeroberflächen interagieren mit dem Backend um Daten zu laden oder anzupassen.</w:t>
+      </w:r>
     </w:p>
     <w:p>
       <w:pPr>
@@ -11348,99 +11371,44 @@
         <w:rPr>
           <w:lang w:val="de-CH"/>
         </w:rPr>
-        <w:t>Frontend – Events Sicht Organisator</w:t>
-      </w:r>
-    </w:p>
-    <w:p>
-      <w:pPr>
-        <w:rPr>
-          <w:lang w:val="de-CH"/>
-        </w:rPr>
-      </w:pPr>
-      <w:r>
-        <w:rPr>
-          <w:lang w:val="de-CH"/>
-        </w:rPr>
-        <w:t>Erwähnen: Eingabe von Terminen als «CSV» (Mehrere Daten mit Enter getrennt)</w:t>
-      </w:r>
-    </w:p>
-    <w:p>
-      <w:pPr>
-        <w:pStyle w:val="berschrift3"/>
-        <w:rPr>
-          <w:lang w:val="de-CH"/>
-        </w:rPr>
-      </w:pPr>
-      <w:r>
-        <w:rPr>
-          <w:lang w:val="de-CH"/>
-        </w:rPr>
-        <w:t>Backend</w:t>
-      </w:r>
-    </w:p>
-    <w:p>
-      <w:pPr>
-        <w:rPr>
-          <w:lang w:val="de-CH"/>
-        </w:rPr>
-      </w:pPr>
-      <w:r>
-        <w:rPr>
-          <w:lang w:val="de-CH"/>
-        </w:rPr>
-        <w:t xml:space="preserve">Auf </w:t>
-      </w:r>
-      <w:proofErr w:type="spellStart"/>
-      <w:r>
-        <w:rPr>
-          <w:lang w:val="de-CH"/>
-        </w:rPr>
-        <w:t>Azure</w:t>
-      </w:r>
-      <w:proofErr w:type="spellEnd"/>
-      <w:r>
-        <w:rPr>
-          <w:lang w:val="de-CH"/>
-        </w:rPr>
-        <w:t xml:space="preserve"> gehostete REST-Schnittstelle, realisiert</w:t>
-      </w:r>
-      <w:r>
-        <w:rPr>
-          <w:lang w:val="de-CH"/>
-        </w:rPr>
-        <w:t xml:space="preserve"> mit</w:t>
-      </w:r>
-      <w:r>
-        <w:rPr>
-          <w:lang w:val="de-CH"/>
-        </w:rPr>
-        <w:t xml:space="preserve"> ASP.net </w:t>
-      </w:r>
-      <w:proofErr w:type="spellStart"/>
-      <w:r>
-        <w:rPr>
-          <w:lang w:val="de-CH"/>
-        </w:rPr>
-        <w:t>Web</w:t>
-      </w:r>
-      <w:r>
-        <w:rPr>
-          <w:lang w:val="de-CH"/>
-        </w:rPr>
-        <w:t>A</w:t>
-      </w:r>
-      <w:r>
-        <w:rPr>
-          <w:lang w:val="de-CH"/>
-        </w:rPr>
-        <w:t>pi</w:t>
-      </w:r>
-      <w:proofErr w:type="spellEnd"/>
-      <w:r>
-        <w:rPr>
-          <w:lang w:val="de-CH"/>
-        </w:rPr>
-        <w:t xml:space="preserve"> 2</w:t>
+        <w:t>Datenbank</w:t>
+      </w:r>
+    </w:p>
+    <w:p>
+      <w:pPr>
+        <w:rPr>
+          <w:lang w:val="de-CH"/>
+        </w:rPr>
+      </w:pPr>
+      <w:r>
+        <w:rPr>
+          <w:lang w:val="de-CH"/>
+        </w:rPr>
+        <w:t xml:space="preserve">Die </w:t>
+      </w:r>
+      <w:r>
+        <w:rPr>
+          <w:lang w:val="de-CH"/>
+        </w:rPr>
+        <w:t>Daten</w:t>
+      </w:r>
+      <w:r>
+        <w:rPr>
+          <w:lang w:val="de-CH"/>
+        </w:rPr>
+        <w:t xml:space="preserve"> der Events und Benutzer </w:t>
+      </w:r>
+      <w:r>
+        <w:rPr>
+          <w:lang w:val="de-CH"/>
+        </w:rPr>
+        <w:t xml:space="preserve">werden durch das Backend in eine MSSQL-Datenbank </w:t>
+      </w:r>
+      <w:r>
+        <w:rPr>
+          <w:lang w:val="de-CH"/>
+        </w:rPr>
+        <w:t>persistiert</w:t>
       </w:r>
       <w:r>
         <w:rPr>
@@ -11452,84 +11420,7 @@
         <w:rPr>
           <w:lang w:val="de-CH"/>
         </w:rPr>
-        <w:t xml:space="preserve"> Alle oben beschriebenen Benutzeroberflächen interagieren mit dem Backend um Daten zu laden oder anzupassen.</w:t>
-      </w:r>
-    </w:p>
-    <w:p>
-      <w:pPr>
-        <w:pStyle w:val="berschrift3"/>
-        <w:rPr>
-          <w:lang w:val="de-CH"/>
-        </w:rPr>
-      </w:pPr>
-      <w:r>
-        <w:rPr>
-          <w:lang w:val="de-CH"/>
-        </w:rPr>
-        <w:t>Datenbank</w:t>
-      </w:r>
-    </w:p>
-    <w:p>
-      <w:pPr>
-        <w:rPr>
-          <w:lang w:val="de-CH"/>
-        </w:rPr>
-      </w:pPr>
-      <w:r>
-        <w:rPr>
-          <w:lang w:val="de-CH"/>
-        </w:rPr>
-        <w:t xml:space="preserve">Die </w:t>
-      </w:r>
-      <w:r>
-        <w:rPr>
-          <w:lang w:val="de-CH"/>
-        </w:rPr>
-        <w:t>Daten</w:t>
-      </w:r>
-      <w:r>
-        <w:rPr>
-          <w:lang w:val="de-CH"/>
-        </w:rPr>
-        <w:t xml:space="preserve"> der Events und Benutzer </w:t>
-      </w:r>
-      <w:r>
-        <w:rPr>
-          <w:lang w:val="de-CH"/>
-        </w:rPr>
-        <w:t xml:space="preserve">werden durch das Backend in eine MSSQL-Datenbank </w:t>
-      </w:r>
-      <w:r>
-        <w:rPr>
-          <w:lang w:val="de-CH"/>
-        </w:rPr>
-        <w:t>persistiert</w:t>
-      </w:r>
-      <w:r>
-        <w:rPr>
-          <w:lang w:val="de-CH"/>
-        </w:rPr>
-        <w:t>.</w:t>
-      </w:r>
-      <w:r>
-        <w:rPr>
-          <w:lang w:val="de-CH"/>
-        </w:rPr>
-        <w:t xml:space="preserve"> Die Datenbank wird ebenfalls auf </w:t>
-      </w:r>
-      <w:proofErr w:type="spellStart"/>
-      <w:r>
-        <w:rPr>
-          <w:lang w:val="de-CH"/>
-        </w:rPr>
-        <w:t>Azure</w:t>
-      </w:r>
-      <w:proofErr w:type="spellEnd"/>
-      <w:r>
-        <w:rPr>
-          <w:lang w:val="de-CH"/>
-        </w:rPr>
-        <w:t xml:space="preserve"> gehostet.</w:t>
+        <w:t xml:space="preserve"> Die Datenbank wird ebenfalls auf Azure gehostet.</w:t>
       </w:r>
     </w:p>
     <w:p>
@@ -11685,19 +11576,11 @@
         </w:rPr>
       </w:pPr>
       <w:bookmarkStart w:id="69" w:name="_Toc508050382"/>
-      <w:proofErr w:type="spellStart"/>
-      <w:r>
-        <w:rPr>
-          <w:lang w:val="de-CH"/>
-        </w:rPr>
-        <w:t>Use</w:t>
-      </w:r>
-      <w:proofErr w:type="spellEnd"/>
-      <w:r>
-        <w:rPr>
-          <w:lang w:val="de-CH"/>
-        </w:rPr>
-        <w:t>-Case</w:t>
+      <w:r>
+        <w:rPr>
+          <w:lang w:val="de-CH"/>
+        </w:rPr>
+        <w:t>Use-Case</w:t>
       </w:r>
       <w:r>
         <w:rPr>
@@ -11714,19 +11597,11 @@
           <w:lang w:val="de-CH"/>
         </w:rPr>
       </w:pPr>
-      <w:proofErr w:type="spellStart"/>
-      <w:r>
-        <w:rPr>
-          <w:lang w:val="de-CH"/>
-        </w:rPr>
-        <w:t>Use</w:t>
-      </w:r>
-      <w:proofErr w:type="spellEnd"/>
-      <w:r>
-        <w:rPr>
-          <w:lang w:val="de-CH"/>
-        </w:rPr>
-        <w:t>-Case Diagramm</w:t>
+      <w:r>
+        <w:rPr>
+          <w:lang w:val="de-CH"/>
+        </w:rPr>
+        <w:t>Use-Case Diagramm</w:t>
       </w:r>
     </w:p>
     <w:p>
@@ -11761,20 +11636,12 @@
           <w:lang w:val="de-CH"/>
         </w:rPr>
       </w:pPr>
-      <w:proofErr w:type="spellStart"/>
       <w:r>
         <w:rPr>
           <w:lang w:val="de-CH"/>
         </w:rPr>
         <w:lastRenderedPageBreak/>
-        <w:t>Use</w:t>
-      </w:r>
-      <w:proofErr w:type="spellEnd"/>
-      <w:r>
-        <w:rPr>
-          <w:lang w:val="de-CH"/>
-        </w:rPr>
-        <w:t xml:space="preserve">-Cases 1: </w:t>
+        <w:t xml:space="preserve">Use-Cases 1: </w:t>
       </w:r>
       <w:r>
         <w:rPr>
@@ -11795,19 +11662,11 @@
         </w:rPr>
         <w:t xml:space="preserve">Alle </w:t>
       </w:r>
-      <w:proofErr w:type="spellStart"/>
-      <w:r>
-        <w:rPr>
-          <w:lang w:val="de-CH"/>
-        </w:rPr>
-        <w:t>Use</w:t>
-      </w:r>
-      <w:proofErr w:type="spellEnd"/>
-      <w:r>
-        <w:rPr>
-          <w:lang w:val="de-CH"/>
-        </w:rPr>
-        <w:t xml:space="preserve">-Cases in diesem Kapitel werden von </w:t>
+      <w:r>
+        <w:rPr>
+          <w:lang w:val="de-CH"/>
+        </w:rPr>
+        <w:t xml:space="preserve">Use-Cases in diesem Kapitel werden von </w:t>
       </w:r>
       <w:r>
         <w:rPr>
@@ -11855,19 +11714,11 @@
                 <w:lang w:val="de-CH"/>
               </w:rPr>
             </w:pPr>
-            <w:proofErr w:type="spellStart"/>
             <w:r>
               <w:rPr>
                 <w:lang w:val="de-CH"/>
               </w:rPr>
-              <w:t>Use</w:t>
-            </w:r>
-            <w:proofErr w:type="spellEnd"/>
-            <w:r>
-              <w:rPr>
-                <w:lang w:val="de-CH"/>
-              </w:rPr>
-              <w:t>-Case 1</w:t>
+              <w:t>Use-Case 1</w:t>
             </w:r>
             <w:r>
               <w:rPr>
@@ -12011,21 +11862,7 @@
               <w:rPr>
                 <w:lang w:val="de-CH"/>
               </w:rPr>
-              <w:t xml:space="preserve">Vorbedingungen für diesen </w:t>
-            </w:r>
-            <w:proofErr w:type="spellStart"/>
-            <w:r>
-              <w:rPr>
-                <w:lang w:val="de-CH"/>
-              </w:rPr>
-              <w:t>Use</w:t>
-            </w:r>
-            <w:proofErr w:type="spellEnd"/>
-            <w:r>
-              <w:rPr>
-                <w:lang w:val="de-CH"/>
-              </w:rPr>
-              <w:t>-Case</w:t>
+              <w:t>Vorbedingungen für diesen Use-Case</w:t>
             </w:r>
           </w:p>
         </w:tc>
@@ -12220,15 +12057,7 @@
         </w:r>
       </w:fldSimple>
       <w:r>
-        <w:t xml:space="preserve">: </w:t>
-      </w:r>
-      <w:proofErr w:type="spellStart"/>
-      <w:r>
-        <w:t>Use</w:t>
-      </w:r>
-      <w:proofErr w:type="spellEnd"/>
-      <w:r>
-        <w:t>-Case 1.1</w:t>
+        <w:t>: Use-Case 1.1</w:t>
       </w:r>
       <w:bookmarkEnd w:id="70"/>
     </w:p>
@@ -12288,21 +12117,7 @@
         <w:rPr>
           <w:lang w:val="de-CH"/>
         </w:rPr>
-        <w:t xml:space="preserve"> Die Testfallnummer besitzt als Präfix die Nummer des dazugehörigen </w:t>
-      </w:r>
-      <w:proofErr w:type="spellStart"/>
-      <w:r>
-        <w:rPr>
-          <w:lang w:val="de-CH"/>
-        </w:rPr>
-        <w:t>Use</w:t>
-      </w:r>
-      <w:proofErr w:type="spellEnd"/>
-      <w:r>
-        <w:rPr>
-          <w:lang w:val="de-CH"/>
-        </w:rPr>
-        <w:t>-Cases.</w:t>
+        <w:t xml:space="preserve"> Die Testfallnummer besitzt als Präfix die Nummer des dazugehörigen Use-Cases.</w:t>
       </w:r>
     </w:p>
     <w:p>
@@ -13147,14 +12962,12 @@
                 <w:lang w:val="de-CH"/>
               </w:rPr>
             </w:pPr>
-            <w:proofErr w:type="spellStart"/>
             <w:r>
               <w:rPr>
                 <w:lang w:val="de-CH"/>
               </w:rPr>
               <w:t>TableName</w:t>
             </w:r>
-            <w:proofErr w:type="spellEnd"/>
             <w:r>
               <w:rPr>
                 <w:lang w:val="de-CH"/>
@@ -13281,14 +13094,12 @@
                 <w:lang w:val="de-CH"/>
               </w:rPr>
             </w:pPr>
-            <w:proofErr w:type="spellStart"/>
             <w:r>
               <w:rPr>
                 <w:lang w:val="de-CH"/>
               </w:rPr>
               <w:t>id</w:t>
             </w:r>
-            <w:proofErr w:type="spellEnd"/>
           </w:p>
         </w:tc>
       </w:tr>
@@ -13424,14 +13235,12 @@
                       <w:lang w:val="de-CH"/>
                     </w:rPr>
                   </w:pPr>
-                  <w:proofErr w:type="spellStart"/>
                   <w:r>
                     <w:rPr>
                       <w:lang w:val="de-CH"/>
                     </w:rPr>
                     <w:t>id</w:t>
                   </w:r>
-                  <w:proofErr w:type="spellEnd"/>
                 </w:p>
               </w:tc>
               <w:tc>
@@ -13518,14 +13327,12 @@
                       <w:lang w:val="de-CH"/>
                     </w:rPr>
                   </w:pPr>
-                  <w:proofErr w:type="spellStart"/>
                   <w:r>
                     <w:rPr>
                       <w:lang w:val="de-CH"/>
                     </w:rPr>
                     <w:t>created_date</w:t>
                   </w:r>
-                  <w:proofErr w:type="spellEnd"/>
                 </w:p>
               </w:tc>
               <w:tc>
@@ -13601,14 +13408,12 @@
                       <w:lang w:val="de-CH"/>
                     </w:rPr>
                   </w:pPr>
-                  <w:proofErr w:type="spellStart"/>
                   <w:r>
                     <w:rPr>
                       <w:lang w:val="de-CH"/>
                     </w:rPr>
                     <w:t>Example</w:t>
                   </w:r>
-                  <w:proofErr w:type="spellEnd"/>
                 </w:p>
               </w:tc>
               <w:tc>
@@ -13622,19 +13427,11 @@
                       <w:lang w:val="de-CH"/>
                     </w:rPr>
                   </w:pPr>
-                  <w:proofErr w:type="gramStart"/>
                   <w:r>
                     <w:rPr>
                       <w:lang w:val="de-CH"/>
                     </w:rPr>
-                    <w:t>VARCHAR(</w:t>
-                  </w:r>
-                  <w:proofErr w:type="gramEnd"/>
-                  <w:r>
-                    <w:rPr>
-                      <w:lang w:val="de-CH"/>
-                    </w:rPr>
-                    <w:t>250)</w:t>
+                    <w:t>VARCHAR(250)</w:t>
                   </w:r>
                 </w:p>
               </w:tc>
@@ -13703,12 +13500,10 @@
       <w:r>
         <w:t xml:space="preserve">: Entitätsbeschreibung </w:t>
       </w:r>
-      <w:proofErr w:type="spellStart"/>
       <w:r>
         <w:t>TableName</w:t>
       </w:r>
       <w:bookmarkEnd w:id="76"/>
-      <w:proofErr w:type="spellEnd"/>
     </w:p>
     <w:p>
       <w:pPr>
@@ -13883,12 +13678,10 @@
         </w:rPr>
         <w:t>-</w:t>
       </w:r>
-      <w:proofErr w:type="spellStart"/>
       <w:r>
         <w:t>Klassenübersicht</w:t>
       </w:r>
       <w:bookmarkEnd w:id="83"/>
-      <w:proofErr w:type="spellEnd"/>
     </w:p>
     <w:p>
       <w:pPr>
@@ -15723,7 +15516,7 @@
           <w:lang w:val="de-CH"/>
         </w:rPr>
         <w:sectPr>
-          <w:headerReference w:type="default" r:id="rId40"/>
+          <w:headerReference w:type="default" r:id="rId43"/>
           <w:pgSz w:w="11907" w:h="16839" w:code="9"/>
           <w:pgMar w:top="2892" w:right="1134" w:bottom="1418" w:left="1814" w:header="1531" w:footer="737" w:gutter="0"/>
           <w:cols w:space="708"/>
@@ -15741,7 +15534,7 @@
       <w:bookmarkStart w:id="100" w:name="_Toc508050402"/>
       <w:bookmarkStart w:id="101" w:name="_Toc494375330"/>
       <w:bookmarkStart w:id="102" w:name="Anhang"/>
-      <w:bookmarkEnd w:id="60"/>
+      <w:bookmarkEnd w:id="59"/>
       <w:r>
         <w:rPr>
           <w:lang w:val="de-CH"/>
@@ -15820,14 +15613,12 @@
                 <w:lang w:val="de-CH"/>
               </w:rPr>
             </w:pPr>
-            <w:proofErr w:type="spellStart"/>
             <w:r>
               <w:rPr>
                 <w:lang w:val="de-CH"/>
               </w:rPr>
               <w:t>Azure</w:t>
             </w:r>
-            <w:proofErr w:type="spellEnd"/>
           </w:p>
         </w:tc>
         <w:tc>
@@ -15954,7 +15745,7 @@
       <w:r>
         <w:fldChar w:fldCharType="separate"/>
       </w:r>
-      <w:hyperlink r:id="rId41" w:anchor="_Toc508050375" w:history="1">
+      <w:hyperlink r:id="rId44" w:anchor="_Toc508050375" w:history="1">
         <w:r>
           <w:rPr>
             <w:rStyle w:val="Hyperlink"/>
@@ -16775,7 +16566,7 @@
     </w:p>
     <w:p/>
     <w:sectPr>
-      <w:headerReference w:type="default" r:id="rId42"/>
+      <w:headerReference w:type="default" r:id="rId45"/>
       <w:pgSz w:w="11907" w:h="16839" w:code="9"/>
       <w:pgMar w:top="2892" w:right="1134" w:bottom="1418" w:left="1814" w:header="1531" w:footer="737" w:gutter="0"/>
       <w:cols w:space="708"/>
@@ -17300,7 +17091,7 @@
       <w:fldChar w:fldCharType="separate"/>
     </w:r>
     <w:r>
-      <w:t>24</w:t>
+      <w:t>25</w:t>
     </w:r>
     <w:r>
       <w:fldChar w:fldCharType="end"/>
@@ -17590,7 +17381,7 @@
       <w:fldChar w:fldCharType="separate"/>
     </w:r>
     <w:r>
-      <w:t>21</w:t>
+      <w:t>13</w:t>
     </w:r>
     <w:r>
       <w:fldChar w:fldCharType="end"/>
@@ -17626,7 +17417,7 @@
       <w:fldChar w:fldCharType="separate"/>
     </w:r>
     <w:r>
-      <w:t>24</w:t>
+      <w:t>25</w:t>
     </w:r>
     <w:r>
       <w:fldChar w:fldCharType="end"/>
@@ -17836,7 +17627,7 @@
       <w:rPr>
         <w:lang w:val="de-CH"/>
       </w:rPr>
-      <w:t>Auswerten</w:t>
+      <w:t>Informieren</w:t>
     </w:r>
     <w:r>
       <w:rPr>
@@ -18100,7 +17891,7 @@
       <w:rPr>
         <w:lang w:val="de-CH"/>
       </w:rPr>
-      <w:t>Quellcode</w:t>
+      <w:t>Glossar</w:t>
     </w:r>
     <w:r>
       <w:rPr>
@@ -19588,7 +19379,7 @@
       <w:t>Pascal Honegger</w:t>
     </w:r>
   </w:p>
-  <w:bookmarkStart w:id="46" w:name="sys_WordMark"/>
+  <w:bookmarkStart w:id="45" w:name="sys_WordMark"/>
   <w:p>
     <w:pPr>
       <w:pStyle w:val="sysWordMark"/>
@@ -19684,7 +19475,7 @@
     <w:r>
       <w:fldChar w:fldCharType="end"/>
     </w:r>
-    <w:bookmarkEnd w:id="46"/>
+    <w:bookmarkEnd w:id="45"/>
   </w:p>
   <w:p>
     <w:pPr>
@@ -26574,7 +26365,7 @@
 </file>
 
 <file path=customXml/itemProps1.xml><?xml version="1.0" encoding="utf-8"?>
-<ds:datastoreItem xmlns:ds="http://schemas.openxmlformats.org/officeDocument/2006/customXml" ds:itemID="{7C32D389-C632-4A1C-A10C-6BDC79EA2E54}">
+<ds:datastoreItem xmlns:ds="http://schemas.openxmlformats.org/officeDocument/2006/customXml" ds:itemID="{BFC3D3F0-D1AC-4CA8-A025-A93BB6F4817E}">
   <ds:schemaRefs>
     <ds:schemaRef ds:uri="http://schemas.openxmlformats.org/officeDocument/2006/bibliography"/>
   </ds:schemaRefs>

</xml_diff>